<commit_message>
Finished data acquisition and curating section
</commit_message>
<xml_diff>
--- a/ReadMe.docx
+++ b/ReadMe.docx
@@ -129,63 +129,134 @@
           <w:rFonts w:ascii="Times New Roman" w:hAnsi="Times New Roman" w:cs="Times New Roman"/>
         </w:rPr>
       </w:pPr>
-    </w:p>
-    <w:p>
-      <w:pPr>
-        <w:rPr>
-          <w:rFonts w:ascii="Times New Roman" w:hAnsi="Times New Roman" w:cs="Times New Roman"/>
-        </w:rPr>
-      </w:pPr>
-      <w:r>
-        <w:rPr>
-          <w:rFonts w:ascii="Times New Roman" w:hAnsi="Times New Roman" w:cs="Times New Roman"/>
-        </w:rPr>
-        <w:t xml:space="preserve">Will include: </w:t>
-      </w:r>
-    </w:p>
-    <w:p>
-      <w:pPr>
-        <w:rPr>
-          <w:rFonts w:ascii="Times New Roman" w:hAnsi="Times New Roman" w:cs="Times New Roman"/>
-        </w:rPr>
-      </w:pPr>
-      <w:r>
-        <w:rPr>
-          <w:rFonts w:ascii="Times New Roman" w:hAnsi="Times New Roman" w:cs="Times New Roman"/>
-        </w:rPr>
-        <w:t>L</w:t>
-      </w:r>
-      <w:r>
-        <w:rPr>
-          <w:rFonts w:ascii="Times New Roman" w:hAnsi="Times New Roman" w:cs="Times New Roman"/>
-        </w:rPr>
-        <w:t>ocation of data on PSPT website</w:t>
-      </w:r>
-    </w:p>
-    <w:p>
-      <w:pPr>
-        <w:rPr>
-          <w:rFonts w:ascii="Times New Roman" w:hAnsi="Times New Roman" w:cs="Times New Roman"/>
-        </w:rPr>
-      </w:pPr>
-      <w:r>
-        <w:rPr>
-          <w:rFonts w:ascii="Times New Roman" w:hAnsi="Times New Roman" w:cs="Times New Roman"/>
-        </w:rPr>
-        <w:t xml:space="preserve">Downloading instructions </w:t>
-      </w:r>
-    </w:p>
-    <w:p>
-      <w:pPr>
-        <w:rPr>
-          <w:rFonts w:ascii="Times New Roman" w:hAnsi="Times New Roman" w:cs="Times New Roman"/>
-        </w:rPr>
-      </w:pPr>
-      <w:r>
-        <w:rPr>
-          <w:rFonts w:ascii="Times New Roman" w:hAnsi="Times New Roman" w:cs="Times New Roman"/>
-        </w:rPr>
-        <w:t>Explanation for sorting &amp; trimming data.</w:t>
+      <w:r>
+        <w:rPr>
+          <w:rFonts w:ascii="Times New Roman" w:hAnsi="Times New Roman" w:cs="Times New Roman"/>
+        </w:rPr>
+        <w:t xml:space="preserve">The PSPT data is </w:t>
+      </w:r>
+      <w:r>
+        <w:rPr>
+          <w:rFonts w:ascii="Times New Roman" w:hAnsi="Times New Roman" w:cs="Times New Roman"/>
+        </w:rPr>
+        <w:t xml:space="preserve">available at </w:t>
+      </w:r>
+      <w:hyperlink r:id="rId6" w:history="1">
+        <w:r>
+          <w:rPr>
+            <w:rStyle w:val="Hyperlink"/>
+            <w:rFonts w:ascii="Times New Roman" w:hAnsi="Times New Roman" w:cs="Times New Roman"/>
+          </w:rPr>
+          <w:t>http://lasp.colorado.edu/pspt_access/</w:t>
+        </w:r>
+      </w:hyperlink>
+      <w:r>
+        <w:rPr>
+          <w:rFonts w:ascii="Times New Roman" w:hAnsi="Times New Roman" w:cs="Times New Roman"/>
+        </w:rPr>
+        <w:t>. Instructions for downloading the data are on the ‘Downloads’ tab at the top of the page.</w:t>
+      </w:r>
+      <w:r>
+        <w:rPr>
+          <w:rFonts w:ascii="Times New Roman" w:hAnsi="Times New Roman" w:cs="Times New Roman"/>
+        </w:rPr>
+        <w:t xml:space="preserve"> The LaTiS method is the most efficient for downloading the data. </w:t>
+      </w:r>
+    </w:p>
+    <w:p>
+      <w:pPr>
+        <w:rPr>
+          <w:rFonts w:ascii="Times New Roman" w:hAnsi="Times New Roman" w:cs="Times New Roman"/>
+        </w:rPr>
+      </w:pPr>
+    </w:p>
+    <w:p>
+      <w:pPr>
+        <w:rPr>
+          <w:rFonts w:ascii="Times New Roman" w:hAnsi="Times New Roman" w:cs="Times New Roman"/>
+        </w:rPr>
+      </w:pPr>
+      <w:r>
+        <w:rPr>
+          <w:rFonts w:ascii="Times New Roman" w:hAnsi="Times New Roman" w:cs="Times New Roman"/>
+        </w:rPr>
+        <w:t xml:space="preserve">The entire data set is ~2 TB. It is important to download the data in reasonably-sized increments- for example, downloading data in all filters in 1 month or downloading </w:t>
+      </w:r>
+      <w:r>
+        <w:rPr>
+          <w:rFonts w:ascii="Times New Roman" w:hAnsi="Times New Roman" w:cs="Times New Roman"/>
+        </w:rPr>
+        <w:t xml:space="preserve">all data in 1 filter for 1 year. </w:t>
+      </w:r>
+      <w:r>
+        <w:rPr>
+          <w:rFonts w:ascii="Times New Roman" w:hAnsi="Times New Roman" w:cs="Times New Roman"/>
+        </w:rPr>
+        <w:t>I obtained the data from an internal server at LASP, so I was able to bypass the LaTiS method without downloading the entire data set. However, any public user will need to obtain all the data before proceeding through the steps below.</w:t>
+      </w:r>
+    </w:p>
+    <w:p>
+      <w:pPr>
+        <w:rPr>
+          <w:rFonts w:ascii="Times New Roman" w:hAnsi="Times New Roman" w:cs="Times New Roman"/>
+        </w:rPr>
+      </w:pPr>
+      <w:bookmarkStart w:id="0" w:name="_GoBack"/>
+      <w:bookmarkEnd w:id="0"/>
+    </w:p>
+    <w:p>
+      <w:pPr>
+        <w:rPr>
+          <w:rFonts w:ascii="Times New Roman" w:hAnsi="Times New Roman" w:cs="Times New Roman"/>
+        </w:rPr>
+      </w:pPr>
+      <w:r>
+        <w:rPr>
+          <w:rFonts w:ascii="Times New Roman" w:hAnsi="Times New Roman" w:cs="Times New Roman"/>
+        </w:rPr>
+        <w:t xml:space="preserve">Once I obtained all the images, I looked at the </w:t>
+      </w:r>
+      <w:r>
+        <w:rPr>
+          <w:rFonts w:ascii="Times New Roman" w:hAnsi="Times New Roman" w:cs="Times New Roman"/>
+        </w:rPr>
+        <w:t xml:space="preserve">release notes and the information on the PSPT website. These indicate the </w:t>
+      </w:r>
+      <w:r>
+        <w:rPr>
+          <w:rFonts w:ascii="Times New Roman" w:hAnsi="Times New Roman" w:cs="Times New Roman"/>
+        </w:rPr>
+        <w:t>best</w:t>
+      </w:r>
+      <w:r>
+        <w:rPr>
+          <w:rFonts w:ascii="Times New Roman" w:hAnsi="Times New Roman" w:cs="Times New Roman"/>
+        </w:rPr>
+        <w:t xml:space="preserve"> images </w:t>
+      </w:r>
+      <w:r>
+        <w:rPr>
+          <w:rFonts w:ascii="Times New Roman" w:hAnsi="Times New Roman" w:cs="Times New Roman"/>
+        </w:rPr>
+        <w:t xml:space="preserve">were taken between </w:t>
+      </w:r>
+      <w:r>
+        <w:rPr>
+          <w:rFonts w:ascii="Times New Roman" w:hAnsi="Times New Roman" w:cs="Times New Roman"/>
+        </w:rPr>
+        <w:t>16:00 and 19:00 UT.</w:t>
+      </w:r>
+      <w:r>
+        <w:rPr>
+          <w:rFonts w:ascii="Times New Roman" w:hAnsi="Times New Roman" w:cs="Times New Roman"/>
+        </w:rPr>
+        <w:t xml:space="preserve"> The next step </w:t>
+      </w:r>
+      <w:r>
+        <w:rPr>
+          <w:rFonts w:ascii="Times New Roman" w:hAnsi="Times New Roman" w:cs="Times New Roman"/>
+        </w:rPr>
+        <w:t xml:space="preserve">was to trim down the data to include only the highest-quality images. </w:t>
       </w:r>
     </w:p>
     <w:p>
@@ -297,6 +368,7 @@
           <w:rFonts w:ascii="Times New Roman" w:hAnsi="Times New Roman" w:cs="Times New Roman"/>
           <w:noProof/>
         </w:rPr>
+        <w:lastRenderedPageBreak/>
         <w:drawing>
           <wp:anchor distT="0" distB="0" distL="114300" distR="114300" simplePos="0" relativeHeight="251658240" behindDoc="0" locked="0" layoutInCell="1" allowOverlap="1" wp14:anchorId="331AAD70" wp14:editId="217C61D4">
             <wp:simplePos x="0" y="0"/>
@@ -329,7 +401,7 @@
                     <pic:cNvPicPr/>
                   </pic:nvPicPr>
                   <pic:blipFill>
-                    <a:blip r:embed="rId6">
+                    <a:blip r:embed="rId7">
                       <a:extLst>
                         <a:ext uri="{28A0092B-C50C-407E-A947-70E740481C1C}">
                           <a14:useLocalDpi xmlns:a14="http://schemas.microsoft.com/office/drawing/2010/main" val="0"/>
@@ -378,7 +450,6 @@
         <w:rPr>
           <w:rFonts w:ascii="Times New Roman" w:hAnsi="Times New Roman" w:cs="Times New Roman"/>
         </w:rPr>
-        <w:lastRenderedPageBreak/>
         <w:t>For all 3 filters, 1800-1900 hours contains the most images. However, looking at the data, there are often multiple images in this hour range on any given day, taken minutes apart. Because the goal of the project is to track the sunspot frequency over long (decades) timescales, I decided to trim the data down to contain only 1 image per filter per day on the days for which there is data. This can be done using the commands below.</w:t>
       </w:r>
     </w:p>
@@ -706,6 +777,12 @@
         </w:rPr>
         <w:t xml:space="preserve"> images </w:t>
       </w:r>
+      <w:r>
+        <w:rPr>
+          <w:rFonts w:ascii="Times New Roman" w:hAnsi="Times New Roman" w:cs="Times New Roman"/>
+        </w:rPr>
+        <w:t>(1 image per day)</w:t>
+      </w:r>
     </w:p>
     <w:p>
       <w:pPr>
@@ -719,8 +796,6 @@
         </w:rPr>
         <w:t xml:space="preserve">3267 </w:t>
       </w:r>
-      <w:bookmarkStart w:id="0" w:name="_GoBack"/>
-      <w:bookmarkEnd w:id="0"/>
       <w:r>
         <w:rPr>
           <w:rFonts w:ascii="Times New Roman" w:hAnsi="Times New Roman" w:cs="Times New Roman"/>
@@ -739,6 +814,12 @@
         </w:rPr>
         <w:t xml:space="preserve"> images </w:t>
       </w:r>
+      <w:r>
+        <w:rPr>
+          <w:rFonts w:ascii="Times New Roman" w:hAnsi="Times New Roman" w:cs="Times New Roman"/>
+        </w:rPr>
+        <w:t>(1 image per day)</w:t>
+      </w:r>
     </w:p>
     <w:p>
       <w:pPr>
@@ -752,6 +833,46 @@
         </w:rPr>
         <w:t xml:space="preserve">3362 unique days of calcium images </w:t>
       </w:r>
+      <w:r>
+        <w:rPr>
+          <w:rFonts w:ascii="Times New Roman" w:hAnsi="Times New Roman" w:cs="Times New Roman"/>
+        </w:rPr>
+        <w:t>(1 image per day)</w:t>
+      </w:r>
+    </w:p>
+    <w:p>
+      <w:pPr>
+        <w:rPr>
+          <w:rFonts w:ascii="Times New Roman" w:hAnsi="Times New Roman" w:cs="Times New Roman"/>
+        </w:rPr>
+      </w:pPr>
+    </w:p>
+    <w:p>
+      <w:pPr>
+        <w:rPr>
+          <w:rFonts w:ascii="Times New Roman" w:hAnsi="Times New Roman" w:cs="Times New Roman"/>
+        </w:rPr>
+      </w:pPr>
+      <w:r>
+        <w:rPr>
+          <w:rFonts w:ascii="Times New Roman" w:hAnsi="Times New Roman" w:cs="Times New Roman"/>
+        </w:rPr>
+        <w:t>The final data set is now comprised of images in the 18:00-19:00 UT range, consistent with the highest-quality images.</w:t>
+      </w:r>
+    </w:p>
+    <w:p>
+      <w:pPr>
+        <w:rPr>
+          <w:rFonts w:ascii="Times New Roman" w:hAnsi="Times New Roman" w:cs="Times New Roman"/>
+        </w:rPr>
+      </w:pPr>
+    </w:p>
+    <w:p>
+      <w:pPr>
+        <w:rPr>
+          <w:rFonts w:ascii="Times New Roman" w:hAnsi="Times New Roman" w:cs="Times New Roman"/>
+        </w:rPr>
+      </w:pPr>
     </w:p>
     <w:p>
       <w:pPr>
@@ -774,8 +895,8 @@
       </w:r>
     </w:p>
     <w:sectPr>
-      <w:headerReference w:type="even" r:id="rId7"/>
-      <w:headerReference w:type="default" r:id="rId8"/>
+      <w:headerReference w:type="even" r:id="rId8"/>
+      <w:headerReference w:type="default" r:id="rId9"/>
       <w:pgSz w:w="12240" w:h="15840"/>
       <w:pgMar w:top="1440" w:right="1440" w:bottom="1440" w:left="1440" w:header="720" w:footer="720" w:gutter="0"/>
       <w:cols w:space="720"/>
@@ -1393,6 +1514,17 @@
     <w:unhideWhenUsed/>
     <w:rsid w:val="00C01C86"/>
   </w:style>
+  <w:style w:type="character" w:styleId="Hyperlink">
+    <w:name w:val="Hyperlink"/>
+    <w:basedOn w:val="DefaultParagraphFont"/>
+    <w:uiPriority w:val="99"/>
+    <w:unhideWhenUsed/>
+    <w:rsid w:val="000A02B3"/>
+    <w:rPr>
+      <w:color w:val="0563C1" w:themeColor="hyperlink"/>
+      <w:u w:val="single"/>
+    </w:rPr>
+  </w:style>
 </w:styles>
 </file>
 

</xml_diff>

<commit_message>
Make plots & updated ReadMe for presentation
</commit_message>
<xml_diff>
--- a/ReadMe.docx
+++ b/ReadMe.docx
@@ -91,21 +91,368 @@
         <w:rPr>
           <w:rFonts w:ascii="Times New Roman" w:hAnsi="Times New Roman" w:cs="Times New Roman"/>
         </w:rPr>
-        <w:t>Parts of the project pitch will be included in this section.</w:t>
-      </w:r>
-      <w:r>
-        <w:rPr>
-          <w:rFonts w:ascii="Times New Roman" w:hAnsi="Times New Roman" w:cs="Times New Roman"/>
-        </w:rPr>
-        <w:t xml:space="preserve"> </w:t>
-      </w:r>
-    </w:p>
-    <w:p>
-      <w:pPr>
-        <w:rPr>
-          <w:rFonts w:ascii="Times New Roman" w:hAnsi="Times New Roman" w:cs="Times New Roman"/>
-        </w:rPr>
-      </w:pPr>
+        <w:t xml:space="preserve">The </w:t>
+      </w:r>
+      <w:r>
+        <w:rPr>
+          <w:rFonts w:ascii="Times New Roman" w:hAnsi="Times New Roman" w:cs="Times New Roman"/>
+        </w:rPr>
+        <w:t xml:space="preserve">PSPT (Precision Solar Photometric Telescope) was a visible-light telescope on Mauna </w:t>
+      </w:r>
+      <w:r>
+        <w:rPr>
+          <w:rFonts w:ascii="Times New Roman" w:hAnsi="Times New Roman" w:cs="Times New Roman"/>
+        </w:rPr>
+        <w:t>Loa in Hawaii. It took images of the Sun with 3 different filters at 393nm (calcium), 409nm (blue light) and 607nm (red light). It took ~daily data from March 1998-June 2015.</w:t>
+      </w:r>
+      <w:r>
+        <w:rPr>
+          <w:rFonts w:ascii="Times New Roman" w:hAnsi="Times New Roman" w:cs="Times New Roman"/>
+        </w:rPr>
+        <w:t xml:space="preserve"> Because the images are taken in visible light, sunspots are apparent on the image of the solar disk.</w:t>
+      </w:r>
+    </w:p>
+    <w:p>
+      <w:pPr>
+        <w:rPr>
+          <w:rFonts w:ascii="Times New Roman" w:hAnsi="Times New Roman" w:cs="Times New Roman"/>
+        </w:rPr>
+      </w:pPr>
+    </w:p>
+    <w:p>
+      <w:pPr>
+        <w:rPr>
+          <w:rFonts w:ascii="Times New Roman" w:hAnsi="Times New Roman" w:cs="Times New Roman"/>
+        </w:rPr>
+      </w:pPr>
+      <w:r>
+        <w:rPr>
+          <w:rFonts w:ascii="Times New Roman" w:hAnsi="Times New Roman" w:cs="Times New Roman"/>
+        </w:rPr>
+        <w:t>This project aims to recreate the sunspot record by determining the number of sunspots as a function of time visible on the solar disk. The number of sunspots on the solar disk varies in an 11-year cycle called the solar cycle. Sunspots form when local density of magnetic flux increases at a location on the photosphere (surface of the Sun). These fluxes prevent photons from reaching the photosphere, so the sunspots appear darker than the surrounding photosphere.</w:t>
+      </w:r>
+    </w:p>
+    <w:p>
+      <w:pPr>
+        <w:rPr>
+          <w:rFonts w:ascii="Times New Roman" w:hAnsi="Times New Roman" w:cs="Times New Roman"/>
+        </w:rPr>
+      </w:pPr>
+      <w:r>
+        <w:rPr>
+          <w:rFonts w:ascii="Times New Roman" w:hAnsi="Times New Roman" w:cs="Times New Roman"/>
+        </w:rPr>
+        <w:drawing>
+          <wp:anchor distT="0" distB="0" distL="114300" distR="114300" simplePos="0" relativeHeight="251659264" behindDoc="0" locked="0" layoutInCell="1" allowOverlap="1" wp14:anchorId="5978802C" wp14:editId="15498C5C">
+            <wp:simplePos x="0" y="0"/>
+            <wp:positionH relativeFrom="column">
+              <wp:posOffset>737235</wp:posOffset>
+            </wp:positionH>
+            <wp:positionV relativeFrom="paragraph">
+              <wp:posOffset>109220</wp:posOffset>
+            </wp:positionV>
+            <wp:extent cx="4041775" cy="3649345"/>
+            <wp:effectExtent l="0" t="0" r="0" b="8255"/>
+            <wp:wrapTight wrapText="bothSides">
+              <wp:wrapPolygon edited="0">
+                <wp:start x="0" y="0"/>
+                <wp:lineTo x="0" y="21499"/>
+                <wp:lineTo x="21447" y="21499"/>
+                <wp:lineTo x="21447" y="0"/>
+                <wp:lineTo x="0" y="0"/>
+              </wp:wrapPolygon>
+            </wp:wrapTight>
+            <wp:docPr id="2" name="Content Placeholder 3"/>
+            <wp:cNvGraphicFramePr>
+              <a:graphicFrameLocks xmlns:a="http://schemas.openxmlformats.org/drawingml/2006/main" noGrp="1" noChangeAspect="1"/>
+            </wp:cNvGraphicFramePr>
+            <a:graphic xmlns:a="http://schemas.openxmlformats.org/drawingml/2006/main">
+              <a:graphicData uri="http://schemas.openxmlformats.org/drawingml/2006/picture">
+                <pic:pic xmlns:pic="http://schemas.openxmlformats.org/drawingml/2006/picture">
+                  <pic:nvPicPr>
+                    <pic:cNvPr id="2" name="Content Placeholder 3"/>
+                    <pic:cNvPicPr>
+                      <a:picLocks noGrp="1" noChangeAspect="1"/>
+                    </pic:cNvPicPr>
+                  </pic:nvPicPr>
+                  <pic:blipFill>
+                    <a:blip r:embed="rId7">
+                      <a:extLst>
+                        <a:ext uri="{28A0092B-C50C-407E-A947-70E740481C1C}">
+                          <a14:useLocalDpi xmlns:a14="http://schemas.microsoft.com/office/drawing/2010/main" val="0"/>
+                        </a:ext>
+                      </a:extLst>
+                    </a:blip>
+                    <a:stretch>
+                      <a:fillRect/>
+                    </a:stretch>
+                  </pic:blipFill>
+                  <pic:spPr>
+                    <a:xfrm>
+                      <a:off x="0" y="0"/>
+                      <a:ext cx="4041775" cy="3649345"/>
+                    </a:xfrm>
+                    <a:prstGeom prst="rect">
+                      <a:avLst/>
+                    </a:prstGeom>
+                  </pic:spPr>
+                </pic:pic>
+              </a:graphicData>
+            </a:graphic>
+            <wp14:sizeRelH relativeFrom="page">
+              <wp14:pctWidth>0</wp14:pctWidth>
+            </wp14:sizeRelH>
+            <wp14:sizeRelV relativeFrom="page">
+              <wp14:pctHeight>0</wp14:pctHeight>
+            </wp14:sizeRelV>
+          </wp:anchor>
+        </w:drawing>
+      </w:r>
+    </w:p>
+    <w:p>
+      <w:pPr>
+        <w:rPr>
+          <w:rFonts w:ascii="Times New Roman" w:hAnsi="Times New Roman" w:cs="Times New Roman"/>
+        </w:rPr>
+      </w:pPr>
+    </w:p>
+    <w:p>
+      <w:pPr>
+        <w:rPr>
+          <w:rFonts w:ascii="Times New Roman" w:hAnsi="Times New Roman" w:cs="Times New Roman"/>
+        </w:rPr>
+      </w:pPr>
+    </w:p>
+    <w:p>
+      <w:pPr>
+        <w:rPr>
+          <w:rFonts w:ascii="Times New Roman" w:hAnsi="Times New Roman" w:cs="Times New Roman"/>
+        </w:rPr>
+      </w:pPr>
+    </w:p>
+    <w:p>
+      <w:pPr>
+        <w:rPr>
+          <w:rFonts w:ascii="Times New Roman" w:hAnsi="Times New Roman" w:cs="Times New Roman"/>
+        </w:rPr>
+      </w:pPr>
+    </w:p>
+    <w:p>
+      <w:pPr>
+        <w:rPr>
+          <w:rFonts w:ascii="Times New Roman" w:hAnsi="Times New Roman" w:cs="Times New Roman"/>
+        </w:rPr>
+      </w:pPr>
+    </w:p>
+    <w:p>
+      <w:pPr>
+        <w:rPr>
+          <w:rFonts w:ascii="Times New Roman" w:hAnsi="Times New Roman" w:cs="Times New Roman"/>
+        </w:rPr>
+      </w:pPr>
+    </w:p>
+    <w:p>
+      <w:pPr>
+        <w:rPr>
+          <w:rFonts w:ascii="Times New Roman" w:hAnsi="Times New Roman" w:cs="Times New Roman"/>
+        </w:rPr>
+      </w:pPr>
+    </w:p>
+    <w:p>
+      <w:pPr>
+        <w:rPr>
+          <w:rFonts w:ascii="Times New Roman" w:hAnsi="Times New Roman" w:cs="Times New Roman"/>
+        </w:rPr>
+      </w:pPr>
+    </w:p>
+    <w:p>
+      <w:pPr>
+        <w:rPr>
+          <w:rFonts w:ascii="Times New Roman" w:hAnsi="Times New Roman" w:cs="Times New Roman"/>
+        </w:rPr>
+      </w:pPr>
+    </w:p>
+    <w:p>
+      <w:pPr>
+        <w:rPr>
+          <w:rFonts w:ascii="Times New Roman" w:hAnsi="Times New Roman" w:cs="Times New Roman"/>
+        </w:rPr>
+      </w:pPr>
+    </w:p>
+    <w:p>
+      <w:pPr>
+        <w:rPr>
+          <w:rFonts w:ascii="Times New Roman" w:hAnsi="Times New Roman" w:cs="Times New Roman"/>
+        </w:rPr>
+      </w:pPr>
+    </w:p>
+    <w:p>
+      <w:pPr>
+        <w:rPr>
+          <w:rFonts w:ascii="Times New Roman" w:hAnsi="Times New Roman" w:cs="Times New Roman"/>
+        </w:rPr>
+      </w:pPr>
+    </w:p>
+    <w:p>
+      <w:pPr>
+        <w:rPr>
+          <w:rFonts w:ascii="Times New Roman" w:hAnsi="Times New Roman" w:cs="Times New Roman"/>
+        </w:rPr>
+      </w:pPr>
+    </w:p>
+    <w:p>
+      <w:pPr>
+        <w:rPr>
+          <w:rFonts w:ascii="Times New Roman" w:hAnsi="Times New Roman" w:cs="Times New Roman"/>
+        </w:rPr>
+      </w:pPr>
+    </w:p>
+    <w:p>
+      <w:pPr>
+        <w:rPr>
+          <w:rFonts w:ascii="Times New Roman" w:hAnsi="Times New Roman" w:cs="Times New Roman"/>
+        </w:rPr>
+      </w:pPr>
+    </w:p>
+    <w:p>
+      <w:pPr>
+        <w:rPr>
+          <w:rFonts w:ascii="Times New Roman" w:hAnsi="Times New Roman" w:cs="Times New Roman"/>
+        </w:rPr>
+      </w:pPr>
+    </w:p>
+    <w:p>
+      <w:pPr>
+        <w:rPr>
+          <w:rFonts w:ascii="Times New Roman" w:hAnsi="Times New Roman" w:cs="Times New Roman"/>
+        </w:rPr>
+      </w:pPr>
+    </w:p>
+    <w:p>
+      <w:pPr>
+        <w:rPr>
+          <w:rFonts w:ascii="Times New Roman" w:hAnsi="Times New Roman" w:cs="Times New Roman"/>
+        </w:rPr>
+      </w:pPr>
+    </w:p>
+    <w:p>
+      <w:pPr>
+        <w:rPr>
+          <w:rFonts w:ascii="Times New Roman" w:hAnsi="Times New Roman" w:cs="Times New Roman"/>
+        </w:rPr>
+      </w:pPr>
+    </w:p>
+    <w:p>
+      <w:pPr>
+        <w:rPr>
+          <w:rFonts w:ascii="Times New Roman" w:hAnsi="Times New Roman" w:cs="Times New Roman"/>
+        </w:rPr>
+      </w:pPr>
+    </w:p>
+    <w:p>
+      <w:pPr>
+        <w:rPr>
+          <w:rFonts w:ascii="Times New Roman" w:hAnsi="Times New Roman" w:cs="Times New Roman"/>
+        </w:rPr>
+      </w:pPr>
+    </w:p>
+    <w:p>
+      <w:pPr>
+        <w:rPr>
+          <w:rFonts w:ascii="Times New Roman" w:hAnsi="Times New Roman" w:cs="Times New Roman"/>
+        </w:rPr>
+      </w:pPr>
+      <w:r>
+        <w:rPr>
+          <w:rFonts w:ascii="Times New Roman" w:hAnsi="Times New Roman" w:cs="Times New Roman"/>
+        </w:rPr>
+        <w:t>The sunspot record is one of the oldest scientific data sets, existing since the 1600s.</w:t>
+      </w:r>
+    </w:p>
+    <w:p>
+      <w:pPr>
+        <w:rPr>
+          <w:rFonts w:ascii="Times New Roman" w:hAnsi="Times New Roman" w:cs="Times New Roman"/>
+        </w:rPr>
+      </w:pPr>
+    </w:p>
+    <w:p>
+      <w:pPr>
+        <w:rPr>
+          <w:rFonts w:ascii="Times New Roman" w:hAnsi="Times New Roman" w:cs="Times New Roman"/>
+        </w:rPr>
+      </w:pPr>
+      <w:r>
+        <w:rPr>
+          <w:rFonts w:ascii="Times New Roman" w:hAnsi="Times New Roman" w:cs="Times New Roman"/>
+        </w:rPr>
+        <w:lastRenderedPageBreak/>
+        <w:drawing>
+          <wp:anchor distT="0" distB="0" distL="114300" distR="114300" simplePos="0" relativeHeight="251660288" behindDoc="0" locked="0" layoutInCell="1" allowOverlap="1" wp14:anchorId="77D46F4E" wp14:editId="54A64A63">
+            <wp:simplePos x="0" y="0"/>
+            <wp:positionH relativeFrom="column">
+              <wp:posOffset>0</wp:posOffset>
+            </wp:positionH>
+            <wp:positionV relativeFrom="paragraph">
+              <wp:posOffset>0</wp:posOffset>
+            </wp:positionV>
+            <wp:extent cx="5943600" cy="3122295"/>
+            <wp:effectExtent l="0" t="0" r="0" b="1905"/>
+            <wp:wrapTight wrapText="bothSides">
+              <wp:wrapPolygon edited="0">
+                <wp:start x="0" y="0"/>
+                <wp:lineTo x="0" y="21437"/>
+                <wp:lineTo x="21508" y="21437"/>
+                <wp:lineTo x="21508" y="0"/>
+                <wp:lineTo x="0" y="0"/>
+              </wp:wrapPolygon>
+            </wp:wrapTight>
+            <wp:docPr id="3" name="Picture 1"/>
+            <wp:cNvGraphicFramePr>
+              <a:graphicFrameLocks xmlns:a="http://schemas.openxmlformats.org/drawingml/2006/main" noChangeAspect="1"/>
+            </wp:cNvGraphicFramePr>
+            <a:graphic xmlns:a="http://schemas.openxmlformats.org/drawingml/2006/main">
+              <a:graphicData uri="http://schemas.openxmlformats.org/drawingml/2006/picture">
+                <pic:pic xmlns:pic="http://schemas.openxmlformats.org/drawingml/2006/picture">
+                  <pic:nvPicPr>
+                    <pic:cNvPr id="2" name="Picture 1"/>
+                    <pic:cNvPicPr>
+                      <a:picLocks noChangeAspect="1"/>
+                    </pic:cNvPicPr>
+                  </pic:nvPicPr>
+                  <pic:blipFill>
+                    <a:blip r:embed="rId8">
+                      <a:extLst>
+                        <a:ext uri="{28A0092B-C50C-407E-A947-70E740481C1C}">
+                          <a14:useLocalDpi xmlns:a14="http://schemas.microsoft.com/office/drawing/2010/main" val="0"/>
+                        </a:ext>
+                      </a:extLst>
+                    </a:blip>
+                    <a:stretch>
+                      <a:fillRect/>
+                    </a:stretch>
+                  </pic:blipFill>
+                  <pic:spPr>
+                    <a:xfrm>
+                      <a:off x="0" y="0"/>
+                      <a:ext cx="5943600" cy="3122295"/>
+                    </a:xfrm>
+                    <a:prstGeom prst="rect">
+                      <a:avLst/>
+                    </a:prstGeom>
+                  </pic:spPr>
+                </pic:pic>
+              </a:graphicData>
+            </a:graphic>
+            <wp14:sizeRelH relativeFrom="page">
+              <wp14:pctWidth>0</wp14:pctWidth>
+            </wp14:sizeRelH>
+            <wp14:sizeRelV relativeFrom="page">
+              <wp14:pctHeight>0</wp14:pctHeight>
+            </wp14:sizeRelV>
+          </wp:anchor>
+        </w:drawing>
+      </w:r>
     </w:p>
     <w:p>
       <w:pPr>
@@ -141,7 +488,7 @@
         </w:rPr>
         <w:t xml:space="preserve">available at </w:t>
       </w:r>
-      <w:hyperlink r:id="rId6" w:history="1">
+      <w:hyperlink r:id="rId9" w:history="1">
         <w:r>
           <w:rPr>
             <w:rStyle w:val="Hyperlink"/>
@@ -201,8 +548,6 @@
           <w:rFonts w:ascii="Times New Roman" w:hAnsi="Times New Roman" w:cs="Times New Roman"/>
         </w:rPr>
       </w:pPr>
-      <w:bookmarkStart w:id="0" w:name="_GoBack"/>
-      <w:bookmarkEnd w:id="0"/>
     </w:p>
     <w:p>
       <w:pPr>
@@ -368,7 +713,6 @@
           <w:rFonts w:ascii="Times New Roman" w:hAnsi="Times New Roman" w:cs="Times New Roman"/>
           <w:noProof/>
         </w:rPr>
-        <w:lastRenderedPageBreak/>
         <w:drawing>
           <wp:anchor distT="0" distB="0" distL="114300" distR="114300" simplePos="0" relativeHeight="251658240" behindDoc="0" locked="0" layoutInCell="1" allowOverlap="1" wp14:anchorId="331AAD70" wp14:editId="217C61D4">
             <wp:simplePos x="0" y="0"/>
@@ -401,7 +745,7 @@
                     <pic:cNvPicPr/>
                   </pic:nvPicPr>
                   <pic:blipFill>
-                    <a:blip r:embed="rId7">
+                    <a:blip r:embed="rId10">
                       <a:extLst>
                         <a:ext uri="{28A0092B-C50C-407E-A947-70E740481C1C}">
                           <a14:useLocalDpi xmlns:a14="http://schemas.microsoft.com/office/drawing/2010/main" val="0"/>
@@ -869,34 +1213,897 @@
     </w:p>
     <w:p>
       <w:pPr>
-        <w:rPr>
-          <w:rFonts w:ascii="Times New Roman" w:hAnsi="Times New Roman" w:cs="Times New Roman"/>
-        </w:rPr>
-      </w:pPr>
-    </w:p>
-    <w:p>
-      <w:pPr>
-        <w:rPr>
-          <w:rFonts w:ascii="Times New Roman" w:hAnsi="Times New Roman" w:cs="Times New Roman"/>
-        </w:rPr>
-      </w:pPr>
-    </w:p>
-    <w:p>
-      <w:pPr>
-        <w:rPr>
-          <w:rFonts w:ascii="Times New Roman" w:hAnsi="Times New Roman" w:cs="Times New Roman"/>
-        </w:rPr>
-      </w:pPr>
-      <w:r>
-        <w:rPr>
-          <w:rFonts w:ascii="Times New Roman" w:hAnsi="Times New Roman" w:cs="Times New Roman"/>
-        </w:rPr>
-        <w:t xml:space="preserve"> </w:t>
-      </w:r>
+        <w:jc w:val="center"/>
+        <w:rPr>
+          <w:rFonts w:ascii="Times New Roman" w:hAnsi="Times New Roman" w:cs="Times New Roman"/>
+          <w:b/>
+        </w:rPr>
+      </w:pPr>
+      <w:r>
+        <w:rPr>
+          <w:rFonts w:ascii="Times New Roman" w:hAnsi="Times New Roman" w:cs="Times New Roman"/>
+          <w:b/>
+        </w:rPr>
+        <w:t>Analysis</w:t>
+      </w:r>
+      <w:r>
+        <w:rPr>
+          <w:rFonts w:ascii="Times New Roman" w:hAnsi="Times New Roman" w:cs="Times New Roman"/>
+          <w:b/>
+        </w:rPr>
+        <w:t xml:space="preserve"> &amp; Results</w:t>
+      </w:r>
+    </w:p>
+    <w:p>
+      <w:pPr>
+        <w:rPr>
+          <w:rFonts w:ascii="Times New Roman" w:hAnsi="Times New Roman" w:cs="Times New Roman"/>
+        </w:rPr>
+      </w:pPr>
+      <w:r>
+        <w:rPr>
+          <w:rFonts w:ascii="Times New Roman" w:hAnsi="Times New Roman" w:cs="Times New Roman"/>
+        </w:rPr>
+        <w:t>The image data is stored in FITS (Flexible Image Transport System) files, a standard format of astronomical data. The Python astropy library contains a number of modules that enable reading &amp; manipulation of FITS data.</w:t>
+      </w:r>
+    </w:p>
+    <w:p>
+      <w:pPr>
+        <w:rPr>
+          <w:rFonts w:ascii="Times New Roman" w:hAnsi="Times New Roman" w:cs="Times New Roman"/>
+        </w:rPr>
+      </w:pPr>
+    </w:p>
+    <w:p>
+      <w:pPr>
+        <w:rPr>
+          <w:rFonts w:ascii="Times New Roman" w:hAnsi="Times New Roman" w:cs="Times New Roman"/>
+        </w:rPr>
+      </w:pPr>
+      <w:r>
+        <w:rPr>
+          <w:rFonts w:ascii="Times New Roman" w:hAnsi="Times New Roman" w:cs="Times New Roman"/>
+        </w:rPr>
+        <w:t xml:space="preserve">The code analysis for this project used the astropy FITS library to read &amp; parse the headers of the images, </w:t>
+      </w:r>
+      <w:r>
+        <w:rPr>
+          <w:rFonts w:ascii="Times New Roman" w:hAnsi="Times New Roman" w:cs="Times New Roman"/>
+        </w:rPr>
+        <w:t xml:space="preserve">and to analyze the actual image data in a 2D numpy array. My original method was to scan the solar disk in each image to locate the dark pixels (corresponding to sunspots), and then determine the number of sunspots in each image. However, this proved to be difficult to do. Basic Python search functions, like numpy.where(), did not return the sunspot pixels relative to the original FITS array. The code would return the total number of sunspot pixels, without any indication as to how many were in each sunspot. </w:t>
+      </w:r>
+    </w:p>
+    <w:p>
+      <w:pPr>
+        <w:rPr>
+          <w:rFonts w:ascii="Times New Roman" w:hAnsi="Times New Roman" w:cs="Times New Roman"/>
+        </w:rPr>
+      </w:pPr>
+    </w:p>
+    <w:p>
+      <w:pPr>
+        <w:rPr>
+          <w:rFonts w:ascii="Times New Roman" w:hAnsi="Times New Roman" w:cs="Times New Roman"/>
+        </w:rPr>
+      </w:pPr>
+      <w:r>
+        <w:rPr>
+          <w:rFonts w:ascii="Times New Roman" w:hAnsi="Times New Roman" w:cs="Times New Roman"/>
+        </w:rPr>
+        <w:t>I next tried to mask out the solar disk in the FITS image array, then use ratios of the sunspot and disk areas in pixels</w:t>
+      </w:r>
+      <w:r>
+        <w:rPr>
+          <w:rFonts w:ascii="Times New Roman" w:hAnsi="Times New Roman" w:cs="Times New Roman"/>
+          <w:vertAlign w:val="superscript"/>
+        </w:rPr>
+        <w:t xml:space="preserve">2 </w:t>
+      </w:r>
+      <w:r>
+        <w:rPr>
+          <w:rFonts w:ascii="Times New Roman" w:hAnsi="Times New Roman" w:cs="Times New Roman"/>
+        </w:rPr>
+        <w:t>to determine the total sunspot area relative to the total disk area, then assume each sunspot is of an average size to determine the number of sunspots. I came close to making a solar mask- I was able to make an array whose indices corresponded to a circle with the radius &amp; center (x, y) location of each image, but I couldn’t figure out how to take the FITS array values at these indices and put them in the solar mask.</w:t>
+      </w:r>
+    </w:p>
+    <w:p>
+      <w:pPr>
+        <w:rPr>
+          <w:rFonts w:ascii="Times New Roman" w:hAnsi="Times New Roman" w:cs="Times New Roman"/>
+        </w:rPr>
+      </w:pPr>
+    </w:p>
+    <w:p>
+      <w:pPr>
+        <w:rPr>
+          <w:rFonts w:ascii="Times New Roman" w:hAnsi="Times New Roman" w:cs="Times New Roman"/>
+        </w:rPr>
+      </w:pPr>
+      <w:r>
+        <w:rPr>
+          <w:rFonts w:ascii="Times New Roman" w:hAnsi="Times New Roman" w:cs="Times New Roman"/>
+        </w:rPr>
+        <w:t>The plots below show the FITS image array in 2 different color maps: spectral and grayscale. The grayscale image is the same as the .jpg images that accompany each FITS file. I also drew the image ‘window’ that I used to find the sunspots (detailed below) on the grayscale image.</w:t>
+      </w:r>
+    </w:p>
+    <w:p>
+      <w:pPr>
+        <w:jc w:val="center"/>
+        <w:rPr>
+          <w:rFonts w:ascii="Times New Roman" w:hAnsi="Times New Roman" w:cs="Times New Roman"/>
+        </w:rPr>
+      </w:pPr>
+      <w:r>
+        <w:rPr>
+          <w:rFonts w:ascii="Times New Roman" w:hAnsi="Times New Roman" w:cs="Times New Roman"/>
+          <w:noProof/>
+        </w:rPr>
+        <w:drawing>
+          <wp:anchor distT="0" distB="0" distL="114300" distR="114300" simplePos="0" relativeHeight="251661312" behindDoc="0" locked="0" layoutInCell="1" allowOverlap="1" wp14:anchorId="5089BE30" wp14:editId="2B27FBCA">
+            <wp:simplePos x="0" y="0"/>
+            <wp:positionH relativeFrom="column">
+              <wp:posOffset>0</wp:posOffset>
+            </wp:positionH>
+            <wp:positionV relativeFrom="paragraph">
+              <wp:posOffset>0</wp:posOffset>
+            </wp:positionV>
+            <wp:extent cx="5943600" cy="2407285"/>
+            <wp:effectExtent l="0" t="0" r="0" b="5715"/>
+            <wp:wrapTight wrapText="bothSides">
+              <wp:wrapPolygon edited="0">
+                <wp:start x="0" y="0"/>
+                <wp:lineTo x="0" y="21423"/>
+                <wp:lineTo x="21508" y="21423"/>
+                <wp:lineTo x="21508" y="0"/>
+                <wp:lineTo x="0" y="0"/>
+              </wp:wrapPolygon>
+            </wp:wrapTight>
+            <wp:docPr id="4" name="Picture 4"/>
+            <wp:cNvGraphicFramePr>
+              <a:graphicFrameLocks xmlns:a="http://schemas.openxmlformats.org/drawingml/2006/main" noChangeAspect="1"/>
+            </wp:cNvGraphicFramePr>
+            <a:graphic xmlns:a="http://schemas.openxmlformats.org/drawingml/2006/main">
+              <a:graphicData uri="http://schemas.openxmlformats.org/drawingml/2006/picture">
+                <pic:pic xmlns:pic="http://schemas.openxmlformats.org/drawingml/2006/picture">
+                  <pic:nvPicPr>
+                    <pic:cNvPr id="4" name="red_image.png"/>
+                    <pic:cNvPicPr/>
+                  </pic:nvPicPr>
+                  <pic:blipFill>
+                    <a:blip r:embed="rId11">
+                      <a:extLst>
+                        <a:ext uri="{28A0092B-C50C-407E-A947-70E740481C1C}">
+                          <a14:useLocalDpi xmlns:a14="http://schemas.microsoft.com/office/drawing/2010/main" val="0"/>
+                        </a:ext>
+                      </a:extLst>
+                    </a:blip>
+                    <a:stretch>
+                      <a:fillRect/>
+                    </a:stretch>
+                  </pic:blipFill>
+                  <pic:spPr>
+                    <a:xfrm>
+                      <a:off x="0" y="0"/>
+                      <a:ext cx="5943600" cy="2407285"/>
+                    </a:xfrm>
+                    <a:prstGeom prst="rect">
+                      <a:avLst/>
+                    </a:prstGeom>
+                  </pic:spPr>
+                </pic:pic>
+              </a:graphicData>
+            </a:graphic>
+            <wp14:sizeRelH relativeFrom="page">
+              <wp14:pctWidth>0</wp14:pctWidth>
+            </wp14:sizeRelH>
+            <wp14:sizeRelV relativeFrom="page">
+              <wp14:pctHeight>0</wp14:pctHeight>
+            </wp14:sizeRelV>
+          </wp:anchor>
+        </w:drawing>
+      </w:r>
+      <w:r>
+        <w:rPr>
+          <w:rFonts w:ascii="Times New Roman" w:hAnsi="Times New Roman" w:cs="Times New Roman"/>
+        </w:rPr>
+        <w:t>Red image from January 3 2011. Sunspots are visible in both color maps.</w:t>
+      </w:r>
+    </w:p>
+    <w:p>
+      <w:pPr>
+        <w:rPr>
+          <w:rFonts w:ascii="Times New Roman" w:hAnsi="Times New Roman" w:cs="Times New Roman"/>
+        </w:rPr>
+      </w:pPr>
+    </w:p>
+    <w:p>
+      <w:pPr>
+        <w:rPr>
+          <w:rFonts w:ascii="Times New Roman" w:hAnsi="Times New Roman" w:cs="Times New Roman"/>
+        </w:rPr>
+      </w:pPr>
+      <w:r>
+        <w:rPr>
+          <w:rFonts w:ascii="Times New Roman" w:hAnsi="Times New Roman" w:cs="Times New Roman"/>
+          <w:noProof/>
+        </w:rPr>
+        <w:drawing>
+          <wp:inline distT="0" distB="0" distL="0" distR="0" wp14:anchorId="10A96C82" wp14:editId="6A30F46F">
+            <wp:extent cx="5943600" cy="2407285"/>
+            <wp:effectExtent l="0" t="0" r="0" b="5715"/>
+            <wp:docPr id="5" name="Picture 5"/>
+            <wp:cNvGraphicFramePr>
+              <a:graphicFrameLocks xmlns:a="http://schemas.openxmlformats.org/drawingml/2006/main" noChangeAspect="1"/>
+            </wp:cNvGraphicFramePr>
+            <a:graphic xmlns:a="http://schemas.openxmlformats.org/drawingml/2006/main">
+              <a:graphicData uri="http://schemas.openxmlformats.org/drawingml/2006/picture">
+                <pic:pic xmlns:pic="http://schemas.openxmlformats.org/drawingml/2006/picture">
+                  <pic:nvPicPr>
+                    <pic:cNvPr id="5" name="blue_image.png"/>
+                    <pic:cNvPicPr/>
+                  </pic:nvPicPr>
+                  <pic:blipFill>
+                    <a:blip r:embed="rId12">
+                      <a:extLst>
+                        <a:ext uri="{28A0092B-C50C-407E-A947-70E740481C1C}">
+                          <a14:useLocalDpi xmlns:a14="http://schemas.microsoft.com/office/drawing/2010/main" val="0"/>
+                        </a:ext>
+                      </a:extLst>
+                    </a:blip>
+                    <a:stretch>
+                      <a:fillRect/>
+                    </a:stretch>
+                  </pic:blipFill>
+                  <pic:spPr>
+                    <a:xfrm>
+                      <a:off x="0" y="0"/>
+                      <a:ext cx="5943600" cy="2407285"/>
+                    </a:xfrm>
+                    <a:prstGeom prst="rect">
+                      <a:avLst/>
+                    </a:prstGeom>
+                  </pic:spPr>
+                </pic:pic>
+              </a:graphicData>
+            </a:graphic>
+          </wp:inline>
+        </w:drawing>
+      </w:r>
+    </w:p>
+    <w:p>
+      <w:pPr>
+        <w:jc w:val="center"/>
+        <w:rPr>
+          <w:rFonts w:ascii="Times New Roman" w:hAnsi="Times New Roman" w:cs="Times New Roman"/>
+        </w:rPr>
+      </w:pPr>
+      <w:r>
+        <w:rPr>
+          <w:rFonts w:ascii="Times New Roman" w:hAnsi="Times New Roman" w:cs="Times New Roman"/>
+        </w:rPr>
+        <w:t>Blue image from January 31 2011. Sunspots are visible in both color maps.</w:t>
+      </w:r>
+    </w:p>
+    <w:p>
+      <w:pPr>
+        <w:rPr>
+          <w:rFonts w:ascii="Times New Roman" w:hAnsi="Times New Roman" w:cs="Times New Roman"/>
+        </w:rPr>
+      </w:pPr>
+    </w:p>
+    <w:p>
+      <w:pPr>
+        <w:rPr>
+          <w:rFonts w:ascii="Times New Roman" w:hAnsi="Times New Roman" w:cs="Times New Roman"/>
+        </w:rPr>
+      </w:pPr>
+      <w:r>
+        <w:rPr>
+          <w:rFonts w:ascii="Times New Roman" w:hAnsi="Times New Roman" w:cs="Times New Roman"/>
+          <w:noProof/>
+        </w:rPr>
+        <w:drawing>
+          <wp:inline distT="0" distB="0" distL="0" distR="0" wp14:anchorId="14929926" wp14:editId="6F773D0D">
+            <wp:extent cx="5943600" cy="2407285"/>
+            <wp:effectExtent l="0" t="0" r="0" b="5715"/>
+            <wp:docPr id="6" name="Picture 6"/>
+            <wp:cNvGraphicFramePr>
+              <a:graphicFrameLocks xmlns:a="http://schemas.openxmlformats.org/drawingml/2006/main" noChangeAspect="1"/>
+            </wp:cNvGraphicFramePr>
+            <a:graphic xmlns:a="http://schemas.openxmlformats.org/drawingml/2006/main">
+              <a:graphicData uri="http://schemas.openxmlformats.org/drawingml/2006/picture">
+                <pic:pic xmlns:pic="http://schemas.openxmlformats.org/drawingml/2006/picture">
+                  <pic:nvPicPr>
+                    <pic:cNvPr id="6" name="calcium_image.png"/>
+                    <pic:cNvPicPr/>
+                  </pic:nvPicPr>
+                  <pic:blipFill>
+                    <a:blip r:embed="rId13">
+                      <a:extLst>
+                        <a:ext uri="{28A0092B-C50C-407E-A947-70E740481C1C}">
+                          <a14:useLocalDpi xmlns:a14="http://schemas.microsoft.com/office/drawing/2010/main" val="0"/>
+                        </a:ext>
+                      </a:extLst>
+                    </a:blip>
+                    <a:stretch>
+                      <a:fillRect/>
+                    </a:stretch>
+                  </pic:blipFill>
+                  <pic:spPr>
+                    <a:xfrm>
+                      <a:off x="0" y="0"/>
+                      <a:ext cx="5943600" cy="2407285"/>
+                    </a:xfrm>
+                    <a:prstGeom prst="rect">
+                      <a:avLst/>
+                    </a:prstGeom>
+                  </pic:spPr>
+                </pic:pic>
+              </a:graphicData>
+            </a:graphic>
+          </wp:inline>
+        </w:drawing>
+      </w:r>
+    </w:p>
+    <w:p>
+      <w:pPr>
+        <w:jc w:val="center"/>
+        <w:rPr>
+          <w:rFonts w:ascii="Times New Roman" w:hAnsi="Times New Roman" w:cs="Times New Roman"/>
+        </w:rPr>
+      </w:pPr>
+      <w:r>
+        <w:rPr>
+          <w:rFonts w:ascii="Times New Roman" w:hAnsi="Times New Roman" w:cs="Times New Roman"/>
+        </w:rPr>
+        <w:t>Calcium image from January 3 2011. Sunspots are visible in both color maps.</w:t>
+      </w:r>
+    </w:p>
+    <w:p>
+      <w:pPr>
+        <w:rPr>
+          <w:rFonts w:ascii="Times New Roman" w:hAnsi="Times New Roman" w:cs="Times New Roman"/>
+        </w:rPr>
+      </w:pPr>
+      <w:r>
+        <w:rPr>
+          <w:rFonts w:ascii="Times New Roman" w:hAnsi="Times New Roman" w:cs="Times New Roman"/>
+        </w:rPr>
+        <w:t xml:space="preserve">I </w:t>
+      </w:r>
+      <w:r>
+        <w:rPr>
+          <w:rFonts w:ascii="Times New Roman" w:hAnsi="Times New Roman" w:cs="Times New Roman"/>
+        </w:rPr>
+        <w:t xml:space="preserve">used </w:t>
+      </w:r>
+      <w:r>
+        <w:rPr>
+          <w:rFonts w:ascii="Times New Roman" w:hAnsi="Times New Roman" w:cs="Times New Roman"/>
+        </w:rPr>
+        <w:t>the following method to determine the sunspots:</w:t>
+      </w:r>
+    </w:p>
+    <w:p>
+      <w:pPr>
+        <w:rPr>
+          <w:rFonts w:ascii="Times New Roman" w:hAnsi="Times New Roman" w:cs="Times New Roman"/>
+        </w:rPr>
+      </w:pPr>
+      <w:r>
+        <w:rPr>
+          <w:rFonts w:ascii="Times New Roman" w:hAnsi="Times New Roman" w:cs="Times New Roman"/>
+        </w:rPr>
+        <w:t>Read in FITS image and parse the header to determine:</w:t>
+      </w:r>
+    </w:p>
+    <w:p>
+      <w:pPr>
+        <w:ind w:firstLine="720"/>
+        <w:rPr>
+          <w:rFonts w:ascii="Times New Roman" w:hAnsi="Times New Roman" w:cs="Times New Roman"/>
+        </w:rPr>
+      </w:pPr>
+      <w:r>
+        <w:rPr>
+          <w:rFonts w:ascii="Times New Roman" w:hAnsi="Times New Roman" w:cs="Times New Roman"/>
+        </w:rPr>
+        <w:t>Dark values (average value per quadrant)</w:t>
+      </w:r>
+    </w:p>
+    <w:p>
+      <w:pPr>
+        <w:ind w:firstLine="720"/>
+        <w:rPr>
+          <w:rFonts w:ascii="Times New Roman" w:hAnsi="Times New Roman" w:cs="Times New Roman"/>
+        </w:rPr>
+      </w:pPr>
+      <w:r>
+        <w:rPr>
+          <w:rFonts w:ascii="Times New Roman" w:hAnsi="Times New Roman" w:cs="Times New Roman"/>
+        </w:rPr>
+        <w:t>Image date (average of start &amp; end date)</w:t>
+      </w:r>
+    </w:p>
+    <w:p>
+      <w:pPr>
+        <w:ind w:left="720"/>
+        <w:rPr>
+          <w:rFonts w:ascii="Times New Roman" w:hAnsi="Times New Roman" w:cs="Times New Roman"/>
+        </w:rPr>
+      </w:pPr>
+      <w:r>
+        <w:rPr>
+          <w:rFonts w:ascii="Times New Roman" w:hAnsi="Times New Roman" w:cs="Times New Roman"/>
+        </w:rPr>
+        <w:t>Image wavelength &amp; filter and image geometry ((x, y) pixel positions of the center of the solar disk, x and y pixel radius of the solar disk, x and y pixel positions of the edge of the solar disk)</w:t>
+      </w:r>
+    </w:p>
+    <w:p>
+      <w:pPr>
+        <w:rPr>
+          <w:rFonts w:ascii="Times New Roman" w:hAnsi="Times New Roman" w:cs="Times New Roman"/>
+        </w:rPr>
+      </w:pPr>
+      <w:r>
+        <w:rPr>
+          <w:rFonts w:ascii="Times New Roman" w:hAnsi="Times New Roman" w:cs="Times New Roman"/>
+        </w:rPr>
+        <w:t>Subtract the average dark value from the image to remove the pixel values of the background sky behind the solar disk</w:t>
+      </w:r>
+    </w:p>
+    <w:p>
+      <w:pPr>
+        <w:rPr>
+          <w:rFonts w:ascii="Times New Roman" w:hAnsi="Times New Roman" w:cs="Times New Roman"/>
+        </w:rPr>
+      </w:pPr>
+      <w:r>
+        <w:rPr>
+          <w:rFonts w:ascii="Times New Roman" w:hAnsi="Times New Roman" w:cs="Times New Roman"/>
+        </w:rPr>
+        <w:t xml:space="preserve">Use the image geometry to draw a ‘box’ </w:t>
+      </w:r>
+      <w:r>
+        <w:rPr>
+          <w:rFonts w:ascii="Times New Roman" w:hAnsi="Times New Roman" w:cs="Times New Roman"/>
+        </w:rPr>
+        <w:t>around the solar disk. This would ideally be a mask of the solar disk, but a box proxy is the best I could do.</w:t>
+      </w:r>
+    </w:p>
+    <w:p>
+      <w:pPr>
+        <w:rPr>
+          <w:rFonts w:ascii="Times New Roman" w:hAnsi="Times New Roman" w:cs="Times New Roman"/>
+        </w:rPr>
+      </w:pPr>
+      <w:r>
+        <w:rPr>
+          <w:rFonts w:ascii="Times New Roman" w:hAnsi="Times New Roman" w:cs="Times New Roman"/>
+        </w:rPr>
+        <w:t xml:space="preserve">Find all pixels where the FITS array was &gt; 1800 and &lt; 2200 (arbitrary brightness value of the FITS array). I determined this range by slicing across the FITS image in x and y to see the brightness profile of the image. </w:t>
+      </w:r>
+    </w:p>
+    <w:p>
+      <w:pPr>
+        <w:rPr>
+          <w:rFonts w:ascii="Times New Roman" w:hAnsi="Times New Roman" w:cs="Times New Roman"/>
+        </w:rPr>
+      </w:pPr>
+      <w:r>
+        <w:rPr>
+          <w:rFonts w:ascii="Times New Roman" w:hAnsi="Times New Roman" w:cs="Times New Roman"/>
+        </w:rPr>
+        <w:t>Assume each sunspot is the same, average size</w:t>
+      </w:r>
+    </w:p>
+    <w:p>
+      <w:pPr>
+        <w:rPr>
+          <w:rFonts w:ascii="Times New Roman" w:hAnsi="Times New Roman" w:cs="Times New Roman"/>
+        </w:rPr>
+      </w:pPr>
+      <w:r>
+        <w:rPr>
+          <w:rFonts w:ascii="Times New Roman" w:hAnsi="Times New Roman" w:cs="Times New Roman"/>
+        </w:rPr>
+        <w:t>Determine the total number (area) of sunspot pixels and the total number (area) of solar disk pixels, including sunspot pixels</w:t>
+      </w:r>
+    </w:p>
+    <w:p>
+      <w:pPr>
+        <w:rPr>
+          <w:rFonts w:ascii="Times New Roman" w:hAnsi="Times New Roman" w:cs="Times New Roman"/>
+        </w:rPr>
+      </w:pPr>
+      <w:r>
+        <w:rPr>
+          <w:rFonts w:ascii="Times New Roman" w:hAnsi="Times New Roman" w:cs="Times New Roman"/>
+        </w:rPr>
+        <w:t>Take ratios to find the total number of sunspots on the solar disk</w:t>
+      </w:r>
+    </w:p>
+    <w:p>
+      <w:pPr>
+        <w:rPr>
+          <w:rFonts w:ascii="Times New Roman" w:hAnsi="Times New Roman" w:cs="Times New Roman"/>
+        </w:rPr>
+      </w:pPr>
+      <w:r>
+        <w:rPr>
+          <w:rFonts w:ascii="Times New Roman" w:hAnsi="Times New Roman" w:cs="Times New Roman"/>
+        </w:rPr>
+        <w:t>Repeat the analysis above for each of the images in a single filter</w:t>
+      </w:r>
+    </w:p>
+    <w:p>
+      <w:pPr>
+        <w:rPr>
+          <w:rFonts w:ascii="Times New Roman" w:hAnsi="Times New Roman" w:cs="Times New Roman"/>
+        </w:rPr>
+      </w:pPr>
+    </w:p>
+    <w:p>
+      <w:pPr>
+        <w:rPr>
+          <w:rFonts w:ascii="Times New Roman" w:hAnsi="Times New Roman" w:cs="Times New Roman"/>
+        </w:rPr>
+      </w:pPr>
+      <w:r>
+        <w:rPr>
+          <w:rFonts w:ascii="Times New Roman" w:hAnsi="Times New Roman" w:cs="Times New Roman"/>
+        </w:rPr>
+        <w:t>Once the image analysis was complete, I plotted sunspot number vs. time. Below are plots of the red and calcium sunspots. Additionally, in the plots below the x-axis is not by time but by image number. I can’t figure out how to plot the unique year/month date strings as the x ticks.</w:t>
+      </w:r>
+    </w:p>
+    <w:p>
+      <w:pPr>
+        <w:jc w:val="center"/>
+        <w:rPr>
+          <w:rFonts w:ascii="Times New Roman" w:hAnsi="Times New Roman" w:cs="Times New Roman"/>
+        </w:rPr>
+      </w:pPr>
+      <w:r>
+        <w:rPr>
+          <w:rFonts w:ascii="Times New Roman" w:hAnsi="Times New Roman" w:cs="Times New Roman"/>
+          <w:noProof/>
+        </w:rPr>
+        <w:drawing>
+          <wp:anchor distT="0" distB="0" distL="114300" distR="114300" simplePos="0" relativeHeight="251662336" behindDoc="0" locked="0" layoutInCell="1" allowOverlap="1" wp14:anchorId="42EB189C" wp14:editId="42483689">
+            <wp:simplePos x="0" y="0"/>
+            <wp:positionH relativeFrom="column">
+              <wp:posOffset>0</wp:posOffset>
+            </wp:positionH>
+            <wp:positionV relativeFrom="paragraph">
+              <wp:posOffset>0</wp:posOffset>
+            </wp:positionV>
+            <wp:extent cx="5943600" cy="3573145"/>
+            <wp:effectExtent l="0" t="0" r="0" b="8255"/>
+            <wp:wrapTight wrapText="bothSides">
+              <wp:wrapPolygon edited="0">
+                <wp:start x="0" y="0"/>
+                <wp:lineTo x="0" y="21496"/>
+                <wp:lineTo x="21508" y="21496"/>
+                <wp:lineTo x="21508" y="0"/>
+                <wp:lineTo x="0" y="0"/>
+              </wp:wrapPolygon>
+            </wp:wrapTight>
+            <wp:docPr id="7" name="Picture 7"/>
+            <wp:cNvGraphicFramePr>
+              <a:graphicFrameLocks xmlns:a="http://schemas.openxmlformats.org/drawingml/2006/main" noChangeAspect="1"/>
+            </wp:cNvGraphicFramePr>
+            <a:graphic xmlns:a="http://schemas.openxmlformats.org/drawingml/2006/main">
+              <a:graphicData uri="http://schemas.openxmlformats.org/drawingml/2006/picture">
+                <pic:pic xmlns:pic="http://schemas.openxmlformats.org/drawingml/2006/picture">
+                  <pic:nvPicPr>
+                    <pic:cNvPr id="7" name="pspt_red_sunspots.png"/>
+                    <pic:cNvPicPr/>
+                  </pic:nvPicPr>
+                  <pic:blipFill>
+                    <a:blip r:embed="rId14">
+                      <a:extLst>
+                        <a:ext uri="{28A0092B-C50C-407E-A947-70E740481C1C}">
+                          <a14:useLocalDpi xmlns:a14="http://schemas.microsoft.com/office/drawing/2010/main" val="0"/>
+                        </a:ext>
+                      </a:extLst>
+                    </a:blip>
+                    <a:stretch>
+                      <a:fillRect/>
+                    </a:stretch>
+                  </pic:blipFill>
+                  <pic:spPr>
+                    <a:xfrm>
+                      <a:off x="0" y="0"/>
+                      <a:ext cx="5943600" cy="3573145"/>
+                    </a:xfrm>
+                    <a:prstGeom prst="rect">
+                      <a:avLst/>
+                    </a:prstGeom>
+                  </pic:spPr>
+                </pic:pic>
+              </a:graphicData>
+            </a:graphic>
+            <wp14:sizeRelH relativeFrom="page">
+              <wp14:pctWidth>0</wp14:pctWidth>
+            </wp14:sizeRelH>
+            <wp14:sizeRelV relativeFrom="page">
+              <wp14:pctHeight>0</wp14:pctHeight>
+            </wp14:sizeRelV>
+          </wp:anchor>
+        </w:drawing>
+      </w:r>
+      <w:r>
+        <w:rPr>
+          <w:rFonts w:ascii="Times New Roman" w:hAnsi="Times New Roman" w:cs="Times New Roman"/>
+        </w:rPr>
+        <w:t>Red sunspots vs. time</w:t>
+      </w:r>
+    </w:p>
+    <w:p>
+      <w:pPr>
+        <w:jc w:val="center"/>
+        <w:rPr>
+          <w:rFonts w:ascii="Times New Roman" w:hAnsi="Times New Roman" w:cs="Times New Roman"/>
+        </w:rPr>
+      </w:pPr>
+    </w:p>
+    <w:p>
+      <w:pPr>
+        <w:jc w:val="center"/>
+        <w:rPr>
+          <w:rFonts w:ascii="Times New Roman" w:hAnsi="Times New Roman" w:cs="Times New Roman"/>
+        </w:rPr>
+      </w:pPr>
+      <w:r>
+        <w:rPr>
+          <w:rFonts w:ascii="Times New Roman" w:hAnsi="Times New Roman" w:cs="Times New Roman"/>
+          <w:noProof/>
+        </w:rPr>
+        <w:drawing>
+          <wp:anchor distT="0" distB="0" distL="114300" distR="114300" simplePos="0" relativeHeight="251663360" behindDoc="0" locked="0" layoutInCell="1" allowOverlap="1" wp14:anchorId="7BF8399A" wp14:editId="377C52B8">
+            <wp:simplePos x="0" y="0"/>
+            <wp:positionH relativeFrom="column">
+              <wp:posOffset>0</wp:posOffset>
+            </wp:positionH>
+            <wp:positionV relativeFrom="paragraph">
+              <wp:posOffset>0</wp:posOffset>
+            </wp:positionV>
+            <wp:extent cx="5943600" cy="3573145"/>
+            <wp:effectExtent l="0" t="0" r="0" b="8255"/>
+            <wp:wrapTight wrapText="bothSides">
+              <wp:wrapPolygon edited="0">
+                <wp:start x="0" y="0"/>
+                <wp:lineTo x="0" y="21496"/>
+                <wp:lineTo x="21508" y="21496"/>
+                <wp:lineTo x="21508" y="0"/>
+                <wp:lineTo x="0" y="0"/>
+              </wp:wrapPolygon>
+            </wp:wrapTight>
+            <wp:docPr id="8" name="Picture 8"/>
+            <wp:cNvGraphicFramePr>
+              <a:graphicFrameLocks xmlns:a="http://schemas.openxmlformats.org/drawingml/2006/main" noChangeAspect="1"/>
+            </wp:cNvGraphicFramePr>
+            <a:graphic xmlns:a="http://schemas.openxmlformats.org/drawingml/2006/main">
+              <a:graphicData uri="http://schemas.openxmlformats.org/drawingml/2006/picture">
+                <pic:pic xmlns:pic="http://schemas.openxmlformats.org/drawingml/2006/picture">
+                  <pic:nvPicPr>
+                    <pic:cNvPr id="8" name="pspt_calcium_sunspots.png"/>
+                    <pic:cNvPicPr/>
+                  </pic:nvPicPr>
+                  <pic:blipFill>
+                    <a:blip r:embed="rId15">
+                      <a:extLst>
+                        <a:ext uri="{28A0092B-C50C-407E-A947-70E740481C1C}">
+                          <a14:useLocalDpi xmlns:a14="http://schemas.microsoft.com/office/drawing/2010/main" val="0"/>
+                        </a:ext>
+                      </a:extLst>
+                    </a:blip>
+                    <a:stretch>
+                      <a:fillRect/>
+                    </a:stretch>
+                  </pic:blipFill>
+                  <pic:spPr>
+                    <a:xfrm>
+                      <a:off x="0" y="0"/>
+                      <a:ext cx="5943600" cy="3573145"/>
+                    </a:xfrm>
+                    <a:prstGeom prst="rect">
+                      <a:avLst/>
+                    </a:prstGeom>
+                  </pic:spPr>
+                </pic:pic>
+              </a:graphicData>
+            </a:graphic>
+            <wp14:sizeRelH relativeFrom="page">
+              <wp14:pctWidth>0</wp14:pctWidth>
+            </wp14:sizeRelH>
+            <wp14:sizeRelV relativeFrom="page">
+              <wp14:pctHeight>0</wp14:pctHeight>
+            </wp14:sizeRelV>
+          </wp:anchor>
+        </w:drawing>
+      </w:r>
+      <w:r>
+        <w:rPr>
+          <w:rFonts w:ascii="Times New Roman" w:hAnsi="Times New Roman" w:cs="Times New Roman"/>
+        </w:rPr>
+        <w:t>Calcium sunspots vs. time</w:t>
+      </w:r>
+    </w:p>
+    <w:p>
+      <w:pPr>
+        <w:jc w:val="center"/>
+        <w:rPr>
+          <w:rFonts w:ascii="Times New Roman" w:hAnsi="Times New Roman" w:cs="Times New Roman"/>
+        </w:rPr>
+      </w:pPr>
+    </w:p>
+    <w:p>
+      <w:pPr>
+        <w:rPr>
+          <w:rFonts w:ascii="Times New Roman" w:hAnsi="Times New Roman" w:cs="Times New Roman"/>
+        </w:rPr>
+      </w:pPr>
+      <w:r>
+        <w:rPr>
+          <w:rFonts w:ascii="Times New Roman" w:hAnsi="Times New Roman" w:cs="Times New Roman"/>
+        </w:rPr>
+        <w:t xml:space="preserve">My method </w:t>
+      </w:r>
+      <w:r>
+        <w:rPr>
+          <w:rFonts w:ascii="Times New Roman" w:hAnsi="Times New Roman" w:cs="Times New Roman"/>
+        </w:rPr>
+        <w:t>is doing a poor job of identifying sunspots. There is no discernible trend in either plot and the magnitude of identified sunspots is a factor of ~10 too large. This is most likely due to the use of a square mask on the image instead of a circular mask. The code is likely identifying background sky pixels behind the solar disk as sunspots and including these pixels in the sunspot pixels.</w:t>
+      </w:r>
+    </w:p>
+    <w:p>
+      <w:pPr>
+        <w:rPr>
+          <w:rFonts w:ascii="Times New Roman" w:hAnsi="Times New Roman" w:cs="Times New Roman"/>
+        </w:rPr>
+      </w:pPr>
+      <w:r>
+        <w:rPr>
+          <w:rFonts w:ascii="Times New Roman" w:hAnsi="Times New Roman" w:cs="Times New Roman"/>
+        </w:rPr>
+        <w:t>Additionally, the pixel value range used in the code is probably incorrect for some images. In the calcium images in particular, the pixels surrounding the sunspots show significant variation from both the solar disk and the sunspot pixels.</w:t>
+      </w:r>
+    </w:p>
+    <w:p>
+      <w:pPr>
+        <w:rPr>
+          <w:rFonts w:ascii="Times New Roman" w:hAnsi="Times New Roman" w:cs="Times New Roman"/>
+        </w:rPr>
+      </w:pPr>
+    </w:p>
+    <w:p>
+      <w:pPr>
+        <w:jc w:val="center"/>
+        <w:rPr>
+          <w:rFonts w:ascii="Times New Roman" w:hAnsi="Times New Roman" w:cs="Times New Roman"/>
+          <w:b/>
+        </w:rPr>
+      </w:pPr>
+      <w:r>
+        <w:rPr>
+          <w:rFonts w:ascii="Times New Roman" w:hAnsi="Times New Roman" w:cs="Times New Roman"/>
+          <w:b/>
+        </w:rPr>
+        <w:t>Improvements</w:t>
+      </w:r>
+    </w:p>
+    <w:p>
+      <w:pPr>
+        <w:rPr>
+          <w:rFonts w:ascii="Times New Roman" w:hAnsi="Times New Roman" w:cs="Times New Roman"/>
+        </w:rPr>
+      </w:pPr>
+      <w:r>
+        <w:rPr>
+          <w:rFonts w:ascii="Times New Roman" w:hAnsi="Times New Roman" w:cs="Times New Roman"/>
+        </w:rPr>
+        <w:t>There are several improvements that could be made to the code and analysis methods on this project to derive a more accurate sunspot record from the image data.</w:t>
+      </w:r>
+    </w:p>
+    <w:p>
+      <w:pPr>
+        <w:rPr>
+          <w:rFonts w:ascii="Times New Roman" w:hAnsi="Times New Roman" w:cs="Times New Roman"/>
+        </w:rPr>
+      </w:pPr>
+    </w:p>
+    <w:p>
+      <w:pPr>
+        <w:rPr>
+          <w:rFonts w:ascii="Times New Roman" w:hAnsi="Times New Roman" w:cs="Times New Roman"/>
+        </w:rPr>
+      </w:pPr>
+      <w:r>
+        <w:rPr>
+          <w:rFonts w:ascii="Times New Roman" w:hAnsi="Times New Roman" w:cs="Times New Roman"/>
+        </w:rPr>
+        <w:t>The most significant improvement is to use a circular mask on the image to block out the background sky, allowing the code to scan only the circular disk. This would prevent any background sky pixels from being included in the sunspot pixel count and would improve the sunspot identification.</w:t>
+      </w:r>
+    </w:p>
+    <w:p>
+      <w:pPr>
+        <w:rPr>
+          <w:rFonts w:ascii="Times New Roman" w:hAnsi="Times New Roman" w:cs="Times New Roman"/>
+        </w:rPr>
+      </w:pPr>
+    </w:p>
+    <w:p>
+      <w:pPr>
+        <w:rPr>
+          <w:rFonts w:ascii="Times New Roman" w:hAnsi="Times New Roman" w:cs="Times New Roman"/>
+        </w:rPr>
+      </w:pPr>
+      <w:r>
+        <w:rPr>
+          <w:rFonts w:ascii="Times New Roman" w:hAnsi="Times New Roman" w:cs="Times New Roman"/>
+        </w:rPr>
+        <w:t>In addition to simple array &amp; index manipulation with numpy to create a circular mask, the Python library OpenCV is an image processing tool that enables masking, drawing and edge detection on images. A sunspot mask could be defined in OpenCV and used to methodically scan each image. In conjunction with a solar image mask, a robust image processing tool would allow for direct location of the sunspots in each image and remove any need for size approximation or pixel brightness ranges.</w:t>
+      </w:r>
+    </w:p>
+    <w:p>
+      <w:pPr>
+        <w:rPr>
+          <w:rFonts w:ascii="Times New Roman" w:hAnsi="Times New Roman" w:cs="Times New Roman"/>
+        </w:rPr>
+      </w:pPr>
+    </w:p>
+    <w:p>
+      <w:pPr>
+        <w:rPr>
+          <w:rFonts w:ascii="Times New Roman" w:hAnsi="Times New Roman" w:cs="Times New Roman"/>
+        </w:rPr>
+      </w:pPr>
+      <w:r>
+        <w:rPr>
+          <w:rFonts w:ascii="Times New Roman" w:hAnsi="Times New Roman" w:cs="Times New Roman"/>
+        </w:rPr>
+        <w:t>As seen in the images above, the typical sunspot pixel value varies based on the image filter. Filter-specific sunspot brightness ranges would avoid incorrectly identifying surrounding photosphere pixels as sunspot pixels and would not over or underestimate the pixels determined to be sunspots.</w:t>
+      </w:r>
+    </w:p>
+    <w:p>
+      <w:pPr>
+        <w:rPr>
+          <w:rFonts w:ascii="Times New Roman" w:hAnsi="Times New Roman" w:cs="Times New Roman"/>
+        </w:rPr>
+      </w:pPr>
+    </w:p>
+    <w:p>
+      <w:pPr>
+        <w:rPr>
+          <w:rFonts w:ascii="Times New Roman" w:hAnsi="Times New Roman" w:cs="Times New Roman"/>
+        </w:rPr>
+      </w:pPr>
+      <w:r>
+        <w:rPr>
+          <w:rFonts w:ascii="Times New Roman" w:hAnsi="Times New Roman" w:cs="Times New Roman"/>
+        </w:rPr>
+        <w:t xml:space="preserve">Finally, comparison to the known sunspot record would provide a thorough test of both the code used to identify the sunspots in the PSPT images and the quality of the images themselves. This comparison could be done by overplotting the known sunspot record, or using function fitting tools from Python scipy or other libraries. </w:t>
+      </w:r>
+      <w:r>
+        <w:rPr>
+          <w:rFonts w:ascii="Times New Roman" w:hAnsi="Times New Roman" w:cs="Times New Roman"/>
+        </w:rPr>
+        <w:t>Comparison to any known data isn’t possible with the results I currently have in this analysis.</w:t>
+      </w:r>
+      <w:bookmarkStart w:id="0" w:name="_GoBack"/>
+      <w:bookmarkEnd w:id="0"/>
+    </w:p>
+    <w:p>
+      <w:pPr>
+        <w:rPr>
+          <w:rFonts w:ascii="Times New Roman" w:hAnsi="Times New Roman" w:cs="Times New Roman"/>
+        </w:rPr>
+      </w:pPr>
     </w:p>
     <w:sectPr>
-      <w:headerReference w:type="even" r:id="rId8"/>
-      <w:headerReference w:type="default" r:id="rId9"/>
+      <w:headerReference w:type="even" r:id="rId16"/>
+      <w:headerReference w:type="default" r:id="rId17"/>
       <w:pgSz w:w="12240" w:h="15840"/>
       <w:pgMar w:top="1440" w:right="1440" w:bottom="1440" w:left="1440" w:header="720" w:footer="720" w:gutter="0"/>
       <w:cols w:space="720"/>
@@ -1031,6 +2238,154 @@
     </w:pPr>
   </w:p>
 </w:hdr>
+</file>
+
+<file path=word/numbering.xml><?xml version="1.0" encoding="utf-8"?>
+<w:numbering xmlns:wpc="http://schemas.microsoft.com/office/word/2010/wordprocessingCanvas" xmlns:mo="http://schemas.microsoft.com/office/mac/office/2008/main" xmlns:mc="http://schemas.openxmlformats.org/markup-compatibility/2006" xmlns:mv="urn:schemas-microsoft-com:mac:vml" xmlns:o="urn:schemas-microsoft-com:office:office" xmlns:r="http://schemas.openxmlformats.org/officeDocument/2006/relationships" xmlns:m="http://schemas.openxmlformats.org/officeDocument/2006/math" xmlns:v="urn:schemas-microsoft-com:vml" xmlns:wp14="http://schemas.microsoft.com/office/word/2010/wordprocessingDrawing" xmlns:wp="http://schemas.openxmlformats.org/drawingml/2006/wordprocessingDrawing" xmlns:w10="urn:schemas-microsoft-com:office:word" xmlns:w="http://schemas.openxmlformats.org/wordprocessingml/2006/main" xmlns:w14="http://schemas.microsoft.com/office/word/2010/wordml" xmlns:w15="http://schemas.microsoft.com/office/word/2012/wordml" xmlns:wpg="http://schemas.microsoft.com/office/word/2010/wordprocessingGroup" xmlns:wpi="http://schemas.microsoft.com/office/word/2010/wordprocessingInk" xmlns:wne="http://schemas.microsoft.com/office/word/2006/wordml" xmlns:wps="http://schemas.microsoft.com/office/word/2010/wordprocessingShape" mc:Ignorable="w14 w15 wp14">
+  <w:abstractNum w:abstractNumId="0">
+    <w:nsid w:val="732524E0"/>
+    <w:multiLevelType w:val="hybridMultilevel"/>
+    <w:tmpl w:val="BBB461D2"/>
+    <w:lvl w:ilvl="0" w:tplc="0C0A1B62">
+      <w:start w:val="1"/>
+      <w:numFmt w:val="bullet"/>
+      <w:lvlText w:val="•"/>
+      <w:lvlJc w:val="left"/>
+      <w:pPr>
+        <w:tabs>
+          <w:tab w:val="num" w:pos="720"/>
+        </w:tabs>
+        <w:ind w:left="720" w:hanging="360"/>
+      </w:pPr>
+      <w:rPr>
+        <w:rFonts w:ascii="Arial" w:hAnsi="Arial" w:hint="default"/>
+      </w:rPr>
+    </w:lvl>
+    <w:lvl w:ilvl="1" w:tplc="D8168710" w:tentative="1">
+      <w:start w:val="1"/>
+      <w:numFmt w:val="bullet"/>
+      <w:lvlText w:val="•"/>
+      <w:lvlJc w:val="left"/>
+      <w:pPr>
+        <w:tabs>
+          <w:tab w:val="num" w:pos="1440"/>
+        </w:tabs>
+        <w:ind w:left="1440" w:hanging="360"/>
+      </w:pPr>
+      <w:rPr>
+        <w:rFonts w:ascii="Arial" w:hAnsi="Arial" w:hint="default"/>
+      </w:rPr>
+    </w:lvl>
+    <w:lvl w:ilvl="2" w:tplc="FFD05B3C" w:tentative="1">
+      <w:start w:val="1"/>
+      <w:numFmt w:val="bullet"/>
+      <w:lvlText w:val="•"/>
+      <w:lvlJc w:val="left"/>
+      <w:pPr>
+        <w:tabs>
+          <w:tab w:val="num" w:pos="2160"/>
+        </w:tabs>
+        <w:ind w:left="2160" w:hanging="360"/>
+      </w:pPr>
+      <w:rPr>
+        <w:rFonts w:ascii="Arial" w:hAnsi="Arial" w:hint="default"/>
+      </w:rPr>
+    </w:lvl>
+    <w:lvl w:ilvl="3" w:tplc="94923322" w:tentative="1">
+      <w:start w:val="1"/>
+      <w:numFmt w:val="bullet"/>
+      <w:lvlText w:val="•"/>
+      <w:lvlJc w:val="left"/>
+      <w:pPr>
+        <w:tabs>
+          <w:tab w:val="num" w:pos="2880"/>
+        </w:tabs>
+        <w:ind w:left="2880" w:hanging="360"/>
+      </w:pPr>
+      <w:rPr>
+        <w:rFonts w:ascii="Arial" w:hAnsi="Arial" w:hint="default"/>
+      </w:rPr>
+    </w:lvl>
+    <w:lvl w:ilvl="4" w:tplc="282EC886" w:tentative="1">
+      <w:start w:val="1"/>
+      <w:numFmt w:val="bullet"/>
+      <w:lvlText w:val="•"/>
+      <w:lvlJc w:val="left"/>
+      <w:pPr>
+        <w:tabs>
+          <w:tab w:val="num" w:pos="3600"/>
+        </w:tabs>
+        <w:ind w:left="3600" w:hanging="360"/>
+      </w:pPr>
+      <w:rPr>
+        <w:rFonts w:ascii="Arial" w:hAnsi="Arial" w:hint="default"/>
+      </w:rPr>
+    </w:lvl>
+    <w:lvl w:ilvl="5" w:tplc="3BAA6930" w:tentative="1">
+      <w:start w:val="1"/>
+      <w:numFmt w:val="bullet"/>
+      <w:lvlText w:val="•"/>
+      <w:lvlJc w:val="left"/>
+      <w:pPr>
+        <w:tabs>
+          <w:tab w:val="num" w:pos="4320"/>
+        </w:tabs>
+        <w:ind w:left="4320" w:hanging="360"/>
+      </w:pPr>
+      <w:rPr>
+        <w:rFonts w:ascii="Arial" w:hAnsi="Arial" w:hint="default"/>
+      </w:rPr>
+    </w:lvl>
+    <w:lvl w:ilvl="6" w:tplc="BCE66F10" w:tentative="1">
+      <w:start w:val="1"/>
+      <w:numFmt w:val="bullet"/>
+      <w:lvlText w:val="•"/>
+      <w:lvlJc w:val="left"/>
+      <w:pPr>
+        <w:tabs>
+          <w:tab w:val="num" w:pos="5040"/>
+        </w:tabs>
+        <w:ind w:left="5040" w:hanging="360"/>
+      </w:pPr>
+      <w:rPr>
+        <w:rFonts w:ascii="Arial" w:hAnsi="Arial" w:hint="default"/>
+      </w:rPr>
+    </w:lvl>
+    <w:lvl w:ilvl="7" w:tplc="53765642" w:tentative="1">
+      <w:start w:val="1"/>
+      <w:numFmt w:val="bullet"/>
+      <w:lvlText w:val="•"/>
+      <w:lvlJc w:val="left"/>
+      <w:pPr>
+        <w:tabs>
+          <w:tab w:val="num" w:pos="5760"/>
+        </w:tabs>
+        <w:ind w:left="5760" w:hanging="360"/>
+      </w:pPr>
+      <w:rPr>
+        <w:rFonts w:ascii="Arial" w:hAnsi="Arial" w:hint="default"/>
+      </w:rPr>
+    </w:lvl>
+    <w:lvl w:ilvl="8" w:tplc="75606D8A" w:tentative="1">
+      <w:start w:val="1"/>
+      <w:numFmt w:val="bullet"/>
+      <w:lvlText w:val="•"/>
+      <w:lvlJc w:val="left"/>
+      <w:pPr>
+        <w:tabs>
+          <w:tab w:val="num" w:pos="6480"/>
+        </w:tabs>
+        <w:ind w:left="6480" w:hanging="360"/>
+      </w:pPr>
+      <w:rPr>
+        <w:rFonts w:ascii="Arial" w:hAnsi="Arial" w:hint="default"/>
+      </w:rPr>
+    </w:lvl>
+  </w:abstractNum>
+  <w:num w:numId="1">
+    <w:abstractNumId w:val="0"/>
+  </w:num>
+</w:numbering>
 </file>
 
 <file path=word/styles.xml><?xml version="1.0" encoding="utf-8"?>
@@ -1437,7 +2792,6 @@
   <w:style w:type="character" w:default="1" w:styleId="DefaultParagraphFont">
     <w:name w:val="Default Paragraph Font"/>
     <w:uiPriority w:val="1"/>
-    <w:semiHidden/>
     <w:unhideWhenUsed/>
   </w:style>
   <w:style w:type="table" w:default="1" w:styleId="TableNormal">

</xml_diff>

<commit_message>
Updated ReadMe, added sample data and finished all Python code
</commit_message>
<xml_diff>
--- a/ReadMe.docx
+++ b/ReadMe.docx
@@ -714,22 +714,22 @@
           <w:noProof/>
         </w:rPr>
         <w:drawing>
-          <wp:anchor distT="0" distB="0" distL="114300" distR="114300" simplePos="0" relativeHeight="251658240" behindDoc="0" locked="0" layoutInCell="1" allowOverlap="1" wp14:anchorId="331AAD70" wp14:editId="217C61D4">
+          <wp:anchor distT="0" distB="0" distL="114300" distR="114300" simplePos="0" relativeHeight="251658240" behindDoc="0" locked="0" layoutInCell="1" allowOverlap="1" wp14:anchorId="331AAD70" wp14:editId="6F4A939D">
             <wp:simplePos x="0" y="0"/>
             <wp:positionH relativeFrom="column">
-              <wp:posOffset>48638</wp:posOffset>
+              <wp:posOffset>48260</wp:posOffset>
             </wp:positionH>
             <wp:positionV relativeFrom="paragraph">
-              <wp:posOffset>229356</wp:posOffset>
+              <wp:posOffset>233045</wp:posOffset>
             </wp:positionV>
-            <wp:extent cx="5943439" cy="4020063"/>
-            <wp:effectExtent l="0" t="0" r="635" b="0"/>
+            <wp:extent cx="5942330" cy="4683760"/>
+            <wp:effectExtent l="0" t="0" r="1270" b="0"/>
             <wp:wrapTight wrapText="bothSides">
               <wp:wrapPolygon edited="0">
                 <wp:start x="0" y="0"/>
-                <wp:lineTo x="0" y="21429"/>
-                <wp:lineTo x="21510" y="21429"/>
-                <wp:lineTo x="21510" y="0"/>
+                <wp:lineTo x="0" y="21436"/>
+                <wp:lineTo x="21512" y="21436"/>
+                <wp:lineTo x="21512" y="0"/>
                 <wp:lineTo x="0" y="0"/>
               </wp:wrapPolygon>
             </wp:wrapTight>
@@ -759,7 +759,7 @@
                   <pic:spPr>
                     <a:xfrm>
                       <a:off x="0" y="0"/>
-                      <a:ext cx="5944198" cy="4020576"/>
+                      <a:ext cx="5942330" cy="4683760"/>
                     </a:xfrm>
                     <a:prstGeom prst="rect">
                       <a:avLst/>
@@ -1271,6 +1271,32 @@
           <w:rFonts w:ascii="Times New Roman" w:hAnsi="Times New Roman" w:cs="Times New Roman"/>
         </w:rPr>
         <w:t xml:space="preserve">and to analyze the actual image data in a 2D numpy array. My original method was to scan the solar disk in each image to locate the dark pixels (corresponding to sunspots), and then determine the number of sunspots in each image. However, this proved to be difficult to do. Basic Python search functions, like numpy.where(), did not return the sunspot pixels relative to the original FITS array. The code would return the total number of sunspot pixels, without any indication as to how many were in each sunspot. </w:t>
+      </w:r>
+    </w:p>
+    <w:p>
+      <w:pPr>
+        <w:rPr>
+          <w:rFonts w:ascii="Times New Roman" w:hAnsi="Times New Roman" w:cs="Times New Roman"/>
+        </w:rPr>
+      </w:pPr>
+    </w:p>
+    <w:p>
+      <w:pPr>
+        <w:rPr>
+          <w:rFonts w:ascii="Times New Roman" w:hAnsi="Times New Roman" w:cs="Times New Roman"/>
+        </w:rPr>
+      </w:pPr>
+      <w:r>
+        <w:rPr>
+          <w:rFonts w:ascii="Times New Roman" w:hAnsi="Times New Roman" w:cs="Times New Roman"/>
+        </w:rPr>
+        <w:t xml:space="preserve">An additional idea was to scan the array linearly- </w:t>
+      </w:r>
+      <w:r>
+        <w:rPr>
+          <w:rFonts w:ascii="Times New Roman" w:hAnsi="Times New Roman" w:cs="Times New Roman"/>
+        </w:rPr>
+        <w:t>slice across all x-pixels at each y-pixel to determine the sunspot pixels, then cross-correlate the x and y-pixels to determine the locations, and thus the number, of distinct sunspots. This is perhaps a reasonable method for analyzing a few images, but running this code on several thousand images would be a very slow, inefficient method of computation.</w:t>
       </w:r>
     </w:p>
     <w:p>
@@ -1696,6 +1722,24 @@
         </w:rPr>
         <w:t>Assume each sunspot is the same, average size</w:t>
       </w:r>
+      <w:r>
+        <w:rPr>
+          <w:rFonts w:ascii="Times New Roman" w:hAnsi="Times New Roman" w:cs="Times New Roman"/>
+        </w:rPr>
+        <w:t xml:space="preserve"> (circular, radius of </w:t>
+      </w:r>
+      <w:r>
+        <w:rPr>
+          <w:rFonts w:ascii="Times New Roman" w:hAnsi="Times New Roman" w:cs="Times New Roman"/>
+        </w:rPr>
+        <w:t>5000 km)</w:t>
+      </w:r>
+      <w:r>
+        <w:rPr>
+          <w:rFonts w:ascii="Times New Roman" w:hAnsi="Times New Roman" w:cs="Times New Roman"/>
+        </w:rPr>
+        <w:t xml:space="preserve"> </w:t>
+      </w:r>
     </w:p>
     <w:p>
       <w:pPr>
@@ -1742,18 +1786,248 @@
           <w:rFonts w:ascii="Times New Roman" w:hAnsi="Times New Roman" w:cs="Times New Roman"/>
         </w:rPr>
       </w:pPr>
-    </w:p>
-    <w:p>
-      <w:pPr>
-        <w:rPr>
-          <w:rFonts w:ascii="Times New Roman" w:hAnsi="Times New Roman" w:cs="Times New Roman"/>
-        </w:rPr>
-      </w:pPr>
-      <w:r>
-        <w:rPr>
-          <w:rFonts w:ascii="Times New Roman" w:hAnsi="Times New Roman" w:cs="Times New Roman"/>
-        </w:rPr>
-        <w:t>Once the image analysis was complete, I plotted sunspot number vs. time. Below are plots of the red and calcium sunspots. Additionally, in the plots below the x-axis is not by time but by image number. I can’t figure out how to plot the unique year/month date strings as the x ticks.</w:t>
+      <w:r>
+        <w:rPr>
+          <w:rFonts w:ascii="Times New Roman" w:hAnsi="Times New Roman" w:cs="Times New Roman"/>
+          <w:noProof/>
+        </w:rPr>
+        <w:drawing>
+          <wp:anchor distT="0" distB="0" distL="114300" distR="114300" simplePos="0" relativeHeight="251664384" behindDoc="0" locked="0" layoutInCell="1" allowOverlap="1" wp14:anchorId="215C19E9" wp14:editId="4807C788">
+            <wp:simplePos x="0" y="0"/>
+            <wp:positionH relativeFrom="column">
+              <wp:posOffset>0</wp:posOffset>
+            </wp:positionH>
+            <wp:positionV relativeFrom="paragraph">
+              <wp:posOffset>171450</wp:posOffset>
+            </wp:positionV>
+            <wp:extent cx="5054600" cy="3129915"/>
+            <wp:effectExtent l="0" t="0" r="0" b="0"/>
+            <wp:wrapTight wrapText="bothSides">
+              <wp:wrapPolygon edited="0">
+                <wp:start x="0" y="0"/>
+                <wp:lineTo x="0" y="21385"/>
+                <wp:lineTo x="21491" y="21385"/>
+                <wp:lineTo x="21491" y="0"/>
+                <wp:lineTo x="0" y="0"/>
+              </wp:wrapPolygon>
+            </wp:wrapTight>
+            <wp:docPr id="9" name="Picture 9"/>
+            <wp:cNvGraphicFramePr>
+              <a:graphicFrameLocks xmlns:a="http://schemas.openxmlformats.org/drawingml/2006/main" noChangeAspect="1"/>
+            </wp:cNvGraphicFramePr>
+            <a:graphic xmlns:a="http://schemas.openxmlformats.org/drawingml/2006/main">
+              <a:graphicData uri="http://schemas.openxmlformats.org/drawingml/2006/picture">
+                <pic:pic xmlns:pic="http://schemas.openxmlformats.org/drawingml/2006/picture">
+                  <pic:nvPicPr>
+                    <pic:cNvPr id="9" name="blue_slice.png"/>
+                    <pic:cNvPicPr/>
+                  </pic:nvPicPr>
+                  <pic:blipFill>
+                    <a:blip r:embed="rId14">
+                      <a:extLst>
+                        <a:ext uri="{28A0092B-C50C-407E-A947-70E740481C1C}">
+                          <a14:useLocalDpi xmlns:a14="http://schemas.microsoft.com/office/drawing/2010/main" val="0"/>
+                        </a:ext>
+                      </a:extLst>
+                    </a:blip>
+                    <a:stretch>
+                      <a:fillRect/>
+                    </a:stretch>
+                  </pic:blipFill>
+                  <pic:spPr>
+                    <a:xfrm>
+                      <a:off x="0" y="0"/>
+                      <a:ext cx="5054600" cy="3129915"/>
+                    </a:xfrm>
+                    <a:prstGeom prst="rect">
+                      <a:avLst/>
+                    </a:prstGeom>
+                  </pic:spPr>
+                </pic:pic>
+              </a:graphicData>
+            </a:graphic>
+            <wp14:sizeRelH relativeFrom="page">
+              <wp14:pctWidth>0</wp14:pctWidth>
+            </wp14:sizeRelH>
+            <wp14:sizeRelV relativeFrom="page">
+              <wp14:pctHeight>0</wp14:pctHeight>
+            </wp14:sizeRelV>
+          </wp:anchor>
+        </w:drawing>
+      </w:r>
+    </w:p>
+    <w:p>
+      <w:pPr>
+        <w:rPr>
+          <w:rFonts w:ascii="Times New Roman" w:hAnsi="Times New Roman" w:cs="Times New Roman"/>
+        </w:rPr>
+      </w:pPr>
+    </w:p>
+    <w:p>
+      <w:pPr>
+        <w:rPr>
+          <w:rFonts w:ascii="Times New Roman" w:hAnsi="Times New Roman" w:cs="Times New Roman"/>
+        </w:rPr>
+      </w:pPr>
+    </w:p>
+    <w:p>
+      <w:pPr>
+        <w:rPr>
+          <w:rFonts w:ascii="Times New Roman" w:hAnsi="Times New Roman" w:cs="Times New Roman"/>
+        </w:rPr>
+      </w:pPr>
+    </w:p>
+    <w:p>
+      <w:pPr>
+        <w:rPr>
+          <w:rFonts w:ascii="Times New Roman" w:hAnsi="Times New Roman" w:cs="Times New Roman"/>
+        </w:rPr>
+      </w:pPr>
+    </w:p>
+    <w:p>
+      <w:pPr>
+        <w:rPr>
+          <w:rFonts w:ascii="Times New Roman" w:hAnsi="Times New Roman" w:cs="Times New Roman"/>
+        </w:rPr>
+      </w:pPr>
+    </w:p>
+    <w:p>
+      <w:pPr>
+        <w:rPr>
+          <w:rFonts w:ascii="Times New Roman" w:hAnsi="Times New Roman" w:cs="Times New Roman"/>
+        </w:rPr>
+      </w:pPr>
+    </w:p>
+    <w:p>
+      <w:pPr>
+        <w:rPr>
+          <w:rFonts w:ascii="Times New Roman" w:hAnsi="Times New Roman" w:cs="Times New Roman"/>
+        </w:rPr>
+      </w:pPr>
+    </w:p>
+    <w:p>
+      <w:pPr>
+        <w:rPr>
+          <w:rFonts w:ascii="Times New Roman" w:hAnsi="Times New Roman" w:cs="Times New Roman"/>
+        </w:rPr>
+      </w:pPr>
+    </w:p>
+    <w:p>
+      <w:pPr>
+        <w:rPr>
+          <w:rFonts w:ascii="Times New Roman" w:hAnsi="Times New Roman" w:cs="Times New Roman"/>
+        </w:rPr>
+      </w:pPr>
+    </w:p>
+    <w:p>
+      <w:pPr>
+        <w:rPr>
+          <w:rFonts w:ascii="Times New Roman" w:hAnsi="Times New Roman" w:cs="Times New Roman"/>
+        </w:rPr>
+      </w:pPr>
+    </w:p>
+    <w:p>
+      <w:pPr>
+        <w:rPr>
+          <w:rFonts w:ascii="Times New Roman" w:hAnsi="Times New Roman" w:cs="Times New Roman"/>
+        </w:rPr>
+      </w:pPr>
+    </w:p>
+    <w:p>
+      <w:pPr>
+        <w:rPr>
+          <w:rFonts w:ascii="Times New Roman" w:hAnsi="Times New Roman" w:cs="Times New Roman"/>
+        </w:rPr>
+      </w:pPr>
+    </w:p>
+    <w:p>
+      <w:pPr>
+        <w:rPr>
+          <w:rFonts w:ascii="Times New Roman" w:hAnsi="Times New Roman" w:cs="Times New Roman"/>
+        </w:rPr>
+      </w:pPr>
+    </w:p>
+    <w:p>
+      <w:pPr>
+        <w:rPr>
+          <w:rFonts w:ascii="Times New Roman" w:hAnsi="Times New Roman" w:cs="Times New Roman"/>
+        </w:rPr>
+      </w:pPr>
+    </w:p>
+    <w:p>
+      <w:pPr>
+        <w:rPr>
+          <w:rFonts w:ascii="Times New Roman" w:hAnsi="Times New Roman" w:cs="Times New Roman"/>
+        </w:rPr>
+      </w:pPr>
+    </w:p>
+    <w:p>
+      <w:pPr>
+        <w:rPr>
+          <w:rFonts w:ascii="Times New Roman" w:hAnsi="Times New Roman" w:cs="Times New Roman"/>
+        </w:rPr>
+      </w:pPr>
+    </w:p>
+    <w:p>
+      <w:pPr>
+        <w:rPr>
+          <w:rFonts w:ascii="Times New Roman" w:hAnsi="Times New Roman" w:cs="Times New Roman"/>
+        </w:rPr>
+      </w:pPr>
+    </w:p>
+    <w:p>
+      <w:pPr>
+        <w:rPr>
+          <w:rFonts w:ascii="Times New Roman" w:hAnsi="Times New Roman" w:cs="Times New Roman"/>
+        </w:rPr>
+      </w:pPr>
+    </w:p>
+    <w:p>
+      <w:pPr>
+        <w:jc w:val="center"/>
+        <w:rPr>
+          <w:rFonts w:ascii="Times New Roman" w:hAnsi="Times New Roman" w:cs="Times New Roman"/>
+        </w:rPr>
+      </w:pPr>
+      <w:r>
+        <w:rPr>
+          <w:rFonts w:ascii="Times New Roman" w:hAnsi="Times New Roman" w:cs="Times New Roman"/>
+        </w:rPr>
+        <w:t>Slice across the blue image plotted above. The blue line shows the brightness across the solar disk- the sunspot is the dip. Green lines show the pixel brightness range used to classify sunspots. Red lines show the x-pixel edges of the solar disk, taken from the image header.</w:t>
+      </w:r>
+    </w:p>
+    <w:p>
+      <w:pPr>
+        <w:rPr>
+          <w:rFonts w:ascii="Times New Roman" w:hAnsi="Times New Roman" w:cs="Times New Roman"/>
+        </w:rPr>
+      </w:pPr>
+    </w:p>
+    <w:p>
+      <w:pPr>
+        <w:rPr>
+          <w:rFonts w:ascii="Times New Roman" w:hAnsi="Times New Roman" w:cs="Times New Roman"/>
+        </w:rPr>
+      </w:pPr>
+      <w:r>
+        <w:rPr>
+          <w:rFonts w:ascii="Times New Roman" w:hAnsi="Times New Roman" w:cs="Times New Roman"/>
+        </w:rPr>
+        <w:t xml:space="preserve">Once the image analysis was complete, I plotted sunspot number vs. time. Below are plots </w:t>
+      </w:r>
+      <w:r>
+        <w:rPr>
+          <w:rFonts w:ascii="Times New Roman" w:hAnsi="Times New Roman" w:cs="Times New Roman"/>
+        </w:rPr>
+        <w:t xml:space="preserve">of the red, blue and </w:t>
+      </w:r>
+      <w:bookmarkStart w:id="0" w:name="_GoBack"/>
+      <w:bookmarkEnd w:id="0"/>
+      <w:r>
+        <w:rPr>
+          <w:rFonts w:ascii="Times New Roman" w:hAnsi="Times New Roman" w:cs="Times New Roman"/>
+        </w:rPr>
+        <w:t>calcium sunspots. Additionally, in the plots below the x-axis is not by time but by image number. I can’t figure out how to plot the unique year/month date strings as the x ticks.</w:t>
       </w:r>
     </w:p>
     <w:p>
@@ -1797,97 +2071,6 @@
                 <pic:pic xmlns:pic="http://schemas.openxmlformats.org/drawingml/2006/picture">
                   <pic:nvPicPr>
                     <pic:cNvPr id="7" name="pspt_red_sunspots.png"/>
-                    <pic:cNvPicPr/>
-                  </pic:nvPicPr>
-                  <pic:blipFill>
-                    <a:blip r:embed="rId14">
-                      <a:extLst>
-                        <a:ext uri="{28A0092B-C50C-407E-A947-70E740481C1C}">
-                          <a14:useLocalDpi xmlns:a14="http://schemas.microsoft.com/office/drawing/2010/main" val="0"/>
-                        </a:ext>
-                      </a:extLst>
-                    </a:blip>
-                    <a:stretch>
-                      <a:fillRect/>
-                    </a:stretch>
-                  </pic:blipFill>
-                  <pic:spPr>
-                    <a:xfrm>
-                      <a:off x="0" y="0"/>
-                      <a:ext cx="5943600" cy="3573145"/>
-                    </a:xfrm>
-                    <a:prstGeom prst="rect">
-                      <a:avLst/>
-                    </a:prstGeom>
-                  </pic:spPr>
-                </pic:pic>
-              </a:graphicData>
-            </a:graphic>
-            <wp14:sizeRelH relativeFrom="page">
-              <wp14:pctWidth>0</wp14:pctWidth>
-            </wp14:sizeRelH>
-            <wp14:sizeRelV relativeFrom="page">
-              <wp14:pctHeight>0</wp14:pctHeight>
-            </wp14:sizeRelV>
-          </wp:anchor>
-        </w:drawing>
-      </w:r>
-      <w:r>
-        <w:rPr>
-          <w:rFonts w:ascii="Times New Roman" w:hAnsi="Times New Roman" w:cs="Times New Roman"/>
-        </w:rPr>
-        <w:t>Red sunspots vs. time</w:t>
-      </w:r>
-    </w:p>
-    <w:p>
-      <w:pPr>
-        <w:jc w:val="center"/>
-        <w:rPr>
-          <w:rFonts w:ascii="Times New Roman" w:hAnsi="Times New Roman" w:cs="Times New Roman"/>
-        </w:rPr>
-      </w:pPr>
-    </w:p>
-    <w:p>
-      <w:pPr>
-        <w:jc w:val="center"/>
-        <w:rPr>
-          <w:rFonts w:ascii="Times New Roman" w:hAnsi="Times New Roman" w:cs="Times New Roman"/>
-        </w:rPr>
-      </w:pPr>
-      <w:r>
-        <w:rPr>
-          <w:rFonts w:ascii="Times New Roman" w:hAnsi="Times New Roman" w:cs="Times New Roman"/>
-          <w:noProof/>
-        </w:rPr>
-        <w:drawing>
-          <wp:anchor distT="0" distB="0" distL="114300" distR="114300" simplePos="0" relativeHeight="251663360" behindDoc="0" locked="0" layoutInCell="1" allowOverlap="1" wp14:anchorId="7BF8399A" wp14:editId="377C52B8">
-            <wp:simplePos x="0" y="0"/>
-            <wp:positionH relativeFrom="column">
-              <wp:posOffset>0</wp:posOffset>
-            </wp:positionH>
-            <wp:positionV relativeFrom="paragraph">
-              <wp:posOffset>0</wp:posOffset>
-            </wp:positionV>
-            <wp:extent cx="5943600" cy="3573145"/>
-            <wp:effectExtent l="0" t="0" r="0" b="8255"/>
-            <wp:wrapTight wrapText="bothSides">
-              <wp:wrapPolygon edited="0">
-                <wp:start x="0" y="0"/>
-                <wp:lineTo x="0" y="21496"/>
-                <wp:lineTo x="21508" y="21496"/>
-                <wp:lineTo x="21508" y="0"/>
-                <wp:lineTo x="0" y="0"/>
-              </wp:wrapPolygon>
-            </wp:wrapTight>
-            <wp:docPr id="8" name="Picture 8"/>
-            <wp:cNvGraphicFramePr>
-              <a:graphicFrameLocks xmlns:a="http://schemas.openxmlformats.org/drawingml/2006/main" noChangeAspect="1"/>
-            </wp:cNvGraphicFramePr>
-            <a:graphic xmlns:a="http://schemas.openxmlformats.org/drawingml/2006/main">
-              <a:graphicData uri="http://schemas.openxmlformats.org/drawingml/2006/picture">
-                <pic:pic xmlns:pic="http://schemas.openxmlformats.org/drawingml/2006/picture">
-                  <pic:nvPicPr>
-                    <pic:cNvPr id="8" name="pspt_calcium_sunspots.png"/>
                     <pic:cNvPicPr/>
                   </pic:nvPicPr>
                   <pic:blipFill>
@@ -1927,6 +2110,180 @@
         <w:rPr>
           <w:rFonts w:ascii="Times New Roman" w:hAnsi="Times New Roman" w:cs="Times New Roman"/>
         </w:rPr>
+        <w:t>Red sunspots vs. time</w:t>
+      </w:r>
+    </w:p>
+    <w:p>
+      <w:pPr>
+        <w:jc w:val="center"/>
+        <w:rPr>
+          <w:rFonts w:ascii="Times New Roman" w:hAnsi="Times New Roman" w:cs="Times New Roman"/>
+        </w:rPr>
+      </w:pPr>
+      <w:r>
+        <w:rPr>
+          <w:rFonts w:ascii="Times New Roman" w:hAnsi="Times New Roman" w:cs="Times New Roman"/>
+          <w:noProof/>
+        </w:rPr>
+        <w:drawing>
+          <wp:anchor distT="0" distB="0" distL="114300" distR="114300" simplePos="0" relativeHeight="251665408" behindDoc="0" locked="0" layoutInCell="1" allowOverlap="1" wp14:anchorId="4A5EE2C9" wp14:editId="0C04C516">
+            <wp:simplePos x="0" y="0"/>
+            <wp:positionH relativeFrom="column">
+              <wp:posOffset>0</wp:posOffset>
+            </wp:positionH>
+            <wp:positionV relativeFrom="paragraph">
+              <wp:posOffset>0</wp:posOffset>
+            </wp:positionV>
+            <wp:extent cx="5943600" cy="3591560"/>
+            <wp:effectExtent l="0" t="0" r="0" b="0"/>
+            <wp:wrapTight wrapText="bothSides">
+              <wp:wrapPolygon edited="0">
+                <wp:start x="0" y="0"/>
+                <wp:lineTo x="0" y="21386"/>
+                <wp:lineTo x="21508" y="21386"/>
+                <wp:lineTo x="21508" y="0"/>
+                <wp:lineTo x="0" y="0"/>
+              </wp:wrapPolygon>
+            </wp:wrapTight>
+            <wp:docPr id="10" name="Picture 10"/>
+            <wp:cNvGraphicFramePr>
+              <a:graphicFrameLocks xmlns:a="http://schemas.openxmlformats.org/drawingml/2006/main" noChangeAspect="1"/>
+            </wp:cNvGraphicFramePr>
+            <a:graphic xmlns:a="http://schemas.openxmlformats.org/drawingml/2006/main">
+              <a:graphicData uri="http://schemas.openxmlformats.org/drawingml/2006/picture">
+                <pic:pic xmlns:pic="http://schemas.openxmlformats.org/drawingml/2006/picture">
+                  <pic:nvPicPr>
+                    <pic:cNvPr id="10" name="pspt_blue_sunspots.png"/>
+                    <pic:cNvPicPr/>
+                  </pic:nvPicPr>
+                  <pic:blipFill>
+                    <a:blip r:embed="rId16">
+                      <a:extLst>
+                        <a:ext uri="{28A0092B-C50C-407E-A947-70E740481C1C}">
+                          <a14:useLocalDpi xmlns:a14="http://schemas.microsoft.com/office/drawing/2010/main" val="0"/>
+                        </a:ext>
+                      </a:extLst>
+                    </a:blip>
+                    <a:stretch>
+                      <a:fillRect/>
+                    </a:stretch>
+                  </pic:blipFill>
+                  <pic:spPr>
+                    <a:xfrm>
+                      <a:off x="0" y="0"/>
+                      <a:ext cx="5943600" cy="3591560"/>
+                    </a:xfrm>
+                    <a:prstGeom prst="rect">
+                      <a:avLst/>
+                    </a:prstGeom>
+                  </pic:spPr>
+                </pic:pic>
+              </a:graphicData>
+            </a:graphic>
+            <wp14:sizeRelH relativeFrom="page">
+              <wp14:pctWidth>0</wp14:pctWidth>
+            </wp14:sizeRelH>
+            <wp14:sizeRelV relativeFrom="page">
+              <wp14:pctHeight>0</wp14:pctHeight>
+            </wp14:sizeRelV>
+          </wp:anchor>
+        </w:drawing>
+      </w:r>
+      <w:r>
+        <w:rPr>
+          <w:rFonts w:ascii="Times New Roman" w:hAnsi="Times New Roman" w:cs="Times New Roman"/>
+        </w:rPr>
+        <w:t>Blue sunspots vs. time</w:t>
+      </w:r>
+    </w:p>
+    <w:p>
+      <w:pPr>
+        <w:jc w:val="center"/>
+        <w:rPr>
+          <w:rFonts w:ascii="Times New Roman" w:hAnsi="Times New Roman" w:cs="Times New Roman"/>
+        </w:rPr>
+      </w:pPr>
+    </w:p>
+    <w:p>
+      <w:pPr>
+        <w:jc w:val="center"/>
+        <w:rPr>
+          <w:rFonts w:ascii="Times New Roman" w:hAnsi="Times New Roman" w:cs="Times New Roman"/>
+        </w:rPr>
+      </w:pPr>
+      <w:r>
+        <w:rPr>
+          <w:rFonts w:ascii="Times New Roman" w:hAnsi="Times New Roman" w:cs="Times New Roman"/>
+          <w:noProof/>
+        </w:rPr>
+        <w:drawing>
+          <wp:anchor distT="0" distB="0" distL="114300" distR="114300" simplePos="0" relativeHeight="251663360" behindDoc="0" locked="0" layoutInCell="1" allowOverlap="1" wp14:anchorId="7BF8399A" wp14:editId="377C52B8">
+            <wp:simplePos x="0" y="0"/>
+            <wp:positionH relativeFrom="column">
+              <wp:posOffset>0</wp:posOffset>
+            </wp:positionH>
+            <wp:positionV relativeFrom="paragraph">
+              <wp:posOffset>0</wp:posOffset>
+            </wp:positionV>
+            <wp:extent cx="5943600" cy="3573145"/>
+            <wp:effectExtent l="0" t="0" r="0" b="8255"/>
+            <wp:wrapTight wrapText="bothSides">
+              <wp:wrapPolygon edited="0">
+                <wp:start x="0" y="0"/>
+                <wp:lineTo x="0" y="21496"/>
+                <wp:lineTo x="21508" y="21496"/>
+                <wp:lineTo x="21508" y="0"/>
+                <wp:lineTo x="0" y="0"/>
+              </wp:wrapPolygon>
+            </wp:wrapTight>
+            <wp:docPr id="8" name="Picture 8"/>
+            <wp:cNvGraphicFramePr>
+              <a:graphicFrameLocks xmlns:a="http://schemas.openxmlformats.org/drawingml/2006/main" noChangeAspect="1"/>
+            </wp:cNvGraphicFramePr>
+            <a:graphic xmlns:a="http://schemas.openxmlformats.org/drawingml/2006/main">
+              <a:graphicData uri="http://schemas.openxmlformats.org/drawingml/2006/picture">
+                <pic:pic xmlns:pic="http://schemas.openxmlformats.org/drawingml/2006/picture">
+                  <pic:nvPicPr>
+                    <pic:cNvPr id="8" name="pspt_calcium_sunspots.png"/>
+                    <pic:cNvPicPr/>
+                  </pic:nvPicPr>
+                  <pic:blipFill>
+                    <a:blip r:embed="rId17">
+                      <a:extLst>
+                        <a:ext uri="{28A0092B-C50C-407E-A947-70E740481C1C}">
+                          <a14:useLocalDpi xmlns:a14="http://schemas.microsoft.com/office/drawing/2010/main" val="0"/>
+                        </a:ext>
+                      </a:extLst>
+                    </a:blip>
+                    <a:stretch>
+                      <a:fillRect/>
+                    </a:stretch>
+                  </pic:blipFill>
+                  <pic:spPr>
+                    <a:xfrm>
+                      <a:off x="0" y="0"/>
+                      <a:ext cx="5943600" cy="3573145"/>
+                    </a:xfrm>
+                    <a:prstGeom prst="rect">
+                      <a:avLst/>
+                    </a:prstGeom>
+                  </pic:spPr>
+                </pic:pic>
+              </a:graphicData>
+            </a:graphic>
+            <wp14:sizeRelH relativeFrom="page">
+              <wp14:pctWidth>0</wp14:pctWidth>
+            </wp14:sizeRelH>
+            <wp14:sizeRelV relativeFrom="page">
+              <wp14:pctHeight>0</wp14:pctHeight>
+            </wp14:sizeRelV>
+          </wp:anchor>
+        </w:drawing>
+      </w:r>
+      <w:r>
+        <w:rPr>
+          <w:rFonts w:ascii="Times New Roman" w:hAnsi="Times New Roman" w:cs="Times New Roman"/>
+        </w:rPr>
         <w:t>Calcium sunspots vs. time</w:t>
       </w:r>
     </w:p>
@@ -2091,8 +2448,6 @@
         </w:rPr>
         <w:t>Comparison to any known data isn’t possible with the results I currently have in this analysis.</w:t>
       </w:r>
-      <w:bookmarkStart w:id="0" w:name="_GoBack"/>
-      <w:bookmarkEnd w:id="0"/>
     </w:p>
     <w:p>
       <w:pPr>
@@ -2102,8 +2457,8 @@
       </w:pPr>
     </w:p>
     <w:sectPr>
-      <w:headerReference w:type="even" r:id="rId16"/>
-      <w:headerReference w:type="default" r:id="rId17"/>
+      <w:headerReference w:type="even" r:id="rId18"/>
+      <w:headerReference w:type="default" r:id="rId19"/>
       <w:pgSz w:w="12240" w:h="15840"/>
       <w:pgMar w:top="1440" w:right="1440" w:bottom="1440" w:left="1440" w:header="720" w:footer="720" w:gutter="0"/>
       <w:cols w:space="720"/>

</xml_diff>

<commit_message>
Wrote test scripts and added code descriptions to ReadMe
</commit_message>
<xml_diff>
--- a/ReadMe.docx
+++ b/ReadMe.docx
@@ -67,6 +67,26 @@
     </w:p>
     <w:p>
       <w:pPr>
+        <w:rPr>
+          <w:rFonts w:ascii="Times New Roman" w:hAnsi="Times New Roman" w:cs="Times New Roman"/>
+        </w:rPr>
+      </w:pPr>
+      <w:r>
+        <w:rPr>
+          <w:rFonts w:ascii="Times New Roman" w:hAnsi="Times New Roman" w:cs="Times New Roman"/>
+        </w:rPr>
+        <w:t>This document is a ReadMe to accompany the pspt_sunspots GitHub repository. It describes the project, the method of analysis and a discussion of results. Additionally, it details the code, explains how to run the code and describes the outputs of each Python script.</w:t>
+      </w:r>
+    </w:p>
+    <w:p>
+      <w:pPr>
+        <w:rPr>
+          <w:rFonts w:ascii="Times New Roman" w:hAnsi="Times New Roman" w:cs="Times New Roman"/>
+        </w:rPr>
+      </w:pPr>
+    </w:p>
+    <w:p>
+      <w:pPr>
         <w:jc w:val="center"/>
         <w:rPr>
           <w:rFonts w:ascii="Times New Roman" w:hAnsi="Times New Roman" w:cs="Times New Roman"/>
@@ -97,13 +117,7 @@
         <w:rPr>
           <w:rFonts w:ascii="Times New Roman" w:hAnsi="Times New Roman" w:cs="Times New Roman"/>
         </w:rPr>
-        <w:t xml:space="preserve">PSPT (Precision Solar Photometric Telescope) was a visible-light telescope on Mauna </w:t>
-      </w:r>
-      <w:r>
-        <w:rPr>
-          <w:rFonts w:ascii="Times New Roman" w:hAnsi="Times New Roman" w:cs="Times New Roman"/>
-        </w:rPr>
-        <w:t>Loa in Hawaii. It took images of the Sun with 3 different filters at 393nm (calcium), 409nm (blue light) and 607nm (red light). It took ~daily data from March 1998-June 2015.</w:t>
+        <w:t>PSPT (Precision Solar Photometric Telescope) was a visible-light telescope on Mauna Loa in Hawaii. It took images of the Sun with 3 different filters at 393nm (calcium), 409nm (blue light) and 607nm (red light). It took ~daily data from March 1998-June 2015.</w:t>
       </w:r>
       <w:r>
         <w:rPr>
@@ -141,6 +155,7 @@
       <w:r>
         <w:rPr>
           <w:rFonts w:ascii="Times New Roman" w:hAnsi="Times New Roman" w:cs="Times New Roman"/>
+          <w:noProof/>
         </w:rPr>
         <w:drawing>
           <wp:anchor distT="0" distB="0" distL="114300" distR="114300" simplePos="0" relativeHeight="251659264" behindDoc="0" locked="0" layoutInCell="1" allowOverlap="1" wp14:anchorId="5978802C" wp14:editId="15498C5C">
@@ -385,6 +400,7 @@
       <w:r>
         <w:rPr>
           <w:rFonts w:ascii="Times New Roman" w:hAnsi="Times New Roman" w:cs="Times New Roman"/>
+          <w:noProof/>
         </w:rPr>
         <w:lastRenderedPageBreak/>
         <w:drawing>
@@ -533,13 +549,13 @@
         <w:rPr>
           <w:rFonts w:ascii="Times New Roman" w:hAnsi="Times New Roman" w:cs="Times New Roman"/>
         </w:rPr>
-        <w:t xml:space="preserve">all data in 1 filter for 1 year. </w:t>
-      </w:r>
-      <w:r>
-        <w:rPr>
-          <w:rFonts w:ascii="Times New Roman" w:hAnsi="Times New Roman" w:cs="Times New Roman"/>
-        </w:rPr>
-        <w:t>I obtained the data from an internal server at LASP, so I was able to bypass the LaTiS method without downloading the entire data set. However, any public user will need to obtain all the data before proceeding through the steps below.</w:t>
+        <w:t>a</w:t>
+      </w:r>
+      <w:r>
+        <w:rPr>
+          <w:rFonts w:ascii="Times New Roman" w:hAnsi="Times New Roman" w:cs="Times New Roman"/>
+        </w:rPr>
+        <w:t>ll data in 1 filter for 1 year.</w:t>
       </w:r>
     </w:p>
     <w:p>
@@ -619,87 +635,63 @@
         <w:rPr>
           <w:rStyle w:val="s1"/>
         </w:rPr>
-        <w:t xml:space="preserve">$ </w:t>
-      </w:r>
+        <w:t>$ ls *.HourHour*jpg | wc –l</w:t>
+      </w:r>
+      <w:r>
+        <w:rPr>
+          <w:rStyle w:val="apple-converted-space"/>
+        </w:rPr>
+        <w:t> </w:t>
+      </w:r>
+    </w:p>
+    <w:p>
+      <w:pPr>
+        <w:rPr>
+          <w:rFonts w:ascii="Times New Roman" w:hAnsi="Times New Roman" w:cs="Times New Roman"/>
+        </w:rPr>
+      </w:pPr>
+      <w:r>
+        <w:rPr>
+          <w:rFonts w:ascii="Times New Roman" w:hAnsi="Times New Roman" w:cs="Times New Roman"/>
+        </w:rPr>
+        <w:t xml:space="preserve">This command lists the number of filenames that start with the chosen .HourHour timestamp value. </w:t>
+      </w:r>
+    </w:p>
+    <w:p>
+      <w:pPr>
+        <w:rPr>
+          <w:rFonts w:ascii="Times New Roman" w:hAnsi="Times New Roman" w:cs="Times New Roman"/>
+        </w:rPr>
+      </w:pPr>
+    </w:p>
+    <w:p>
+      <w:pPr>
+        <w:rPr>
+          <w:rFonts w:ascii="Times New Roman" w:hAnsi="Times New Roman" w:cs="Times New Roman"/>
+        </w:rPr>
+      </w:pPr>
+      <w:r>
+        <w:rPr>
+          <w:rFonts w:ascii="Times New Roman" w:hAnsi="Times New Roman" w:cs="Times New Roman"/>
+        </w:rPr>
+        <w:t xml:space="preserve">I determined the number of images in each hourly bin from 1600-0300 hours UT time. </w:t>
+      </w:r>
+      <w:r>
+        <w:rPr>
+          <w:rFonts w:ascii="Times New Roman" w:hAnsi="Times New Roman" w:cs="Times New Roman"/>
+        </w:rPr>
+        <w:t>For each filter, I made a bar graph showing the image distribution as a function of hourly bin. This graph is made by running pspt_data.py:</w:t>
+      </w:r>
+    </w:p>
+    <w:p>
+      <w:pPr>
+        <w:pStyle w:val="p1"/>
+      </w:pPr>
       <w:r>
         <w:rPr>
           <w:rStyle w:val="s1"/>
         </w:rPr>
-        <w:t>ls year/month/day/filter/</w:t>
-      </w:r>
-      <w:r>
-        <w:rPr>
-          <w:rStyle w:val="s1"/>
-        </w:rPr>
-        <w:t>*.HourHour*jpg</w:t>
-      </w:r>
-      <w:r>
-        <w:rPr>
-          <w:rStyle w:val="s1"/>
-        </w:rPr>
-        <w:t xml:space="preserve"> | wc –l</w:t>
-      </w:r>
-      <w:r>
-        <w:rPr>
-          <w:rStyle w:val="apple-converted-space"/>
-        </w:rPr>
-        <w:t> </w:t>
-      </w:r>
-    </w:p>
-    <w:p>
-      <w:pPr>
-        <w:rPr>
-          <w:rFonts w:ascii="Times New Roman" w:hAnsi="Times New Roman" w:cs="Times New Roman"/>
-        </w:rPr>
-      </w:pPr>
-      <w:r>
-        <w:rPr>
-          <w:rFonts w:ascii="Times New Roman" w:hAnsi="Times New Roman" w:cs="Times New Roman"/>
-        </w:rPr>
-        <w:t xml:space="preserve">This command lists the number of filenames that start with the chosen .HourHour timestamp value. </w:t>
-      </w:r>
-    </w:p>
-    <w:p>
-      <w:pPr>
-        <w:rPr>
-          <w:rFonts w:ascii="Times New Roman" w:hAnsi="Times New Roman" w:cs="Times New Roman"/>
-        </w:rPr>
-      </w:pPr>
-    </w:p>
-    <w:p>
-      <w:pPr>
-        <w:rPr>
-          <w:rFonts w:ascii="Times New Roman" w:hAnsi="Times New Roman" w:cs="Times New Roman"/>
-        </w:rPr>
-      </w:pPr>
-      <w:r>
-        <w:rPr>
-          <w:rFonts w:ascii="Times New Roman" w:hAnsi="Times New Roman" w:cs="Times New Roman"/>
-        </w:rPr>
-        <w:t xml:space="preserve">I determined the number of images in each hourly bin from 1600-0300 hours UT time. </w:t>
-      </w:r>
-      <w:r>
-        <w:rPr>
-          <w:rFonts w:ascii="Times New Roman" w:hAnsi="Times New Roman" w:cs="Times New Roman"/>
-        </w:rPr>
-        <w:t>For each filter, I made a bar graph showing the image distribution as a function of hourly bin. This graph is made by running pspt_data.py:</w:t>
-      </w:r>
-    </w:p>
-    <w:p>
-      <w:pPr>
-        <w:pStyle w:val="p1"/>
-      </w:pPr>
-      <w:r>
-        <w:rPr>
-          <w:rStyle w:val="s1"/>
-        </w:rPr>
-        <w:t xml:space="preserve">$ </w:t>
-      </w:r>
-      <w:r>
-        <w:rPr>
-          <w:rStyle w:val="s1"/>
-        </w:rPr>
-        <w:t>python pspt_data.py</w:t>
+        <w:t>$ python pspt_data.py</w:t>
       </w:r>
     </w:p>
     <w:p>
@@ -812,243 +804,93 @@
         <w:rPr>
           <w:rStyle w:val="s1"/>
         </w:rPr>
-        <w:t xml:space="preserve">$ </w:t>
-      </w:r>
+        <w:t>$ ls *jpg &gt; filter_jpg_all.txt</w:t>
+      </w:r>
+    </w:p>
+    <w:p>
+      <w:pPr>
+        <w:rPr>
+          <w:rFonts w:ascii="Times New Roman" w:hAnsi="Times New Roman" w:cs="Times New Roman"/>
+        </w:rPr>
+      </w:pPr>
+      <w:r>
+        <w:rPr>
+          <w:rFonts w:ascii="Times New Roman" w:hAnsi="Times New Roman" w:cs="Times New Roman"/>
+        </w:rPr>
+        <w:t xml:space="preserve">This command writes all filenames into a text file. Not all images can be listed at once because there are too many files. List by subgroup instead- e.g., 199*, 200*, 201*. To list the images into a file that already exists: </w:t>
+      </w:r>
+    </w:p>
+    <w:p>
+      <w:pPr>
+        <w:pStyle w:val="p1"/>
+      </w:pPr>
       <w:r>
         <w:rPr>
           <w:rStyle w:val="s1"/>
         </w:rPr>
-        <w:t xml:space="preserve">ls *jpg &gt; </w:t>
-      </w:r>
+        <w:t>$ ls *jpg &gt;&gt; filter_jpg_all.txt</w:t>
+      </w:r>
+    </w:p>
+    <w:p>
+      <w:pPr>
+        <w:rPr>
+          <w:rFonts w:ascii="Times New Roman" w:hAnsi="Times New Roman" w:cs="Times New Roman"/>
+        </w:rPr>
+      </w:pPr>
+    </w:p>
+    <w:p>
+      <w:pPr>
+        <w:pStyle w:val="p1"/>
+      </w:pPr>
       <w:r>
         <w:rPr>
           <w:rStyle w:val="s1"/>
         </w:rPr>
-        <w:t>filter_jpg_all.</w:t>
-      </w:r>
+        <w:t>$ sort -u -k1,1.8 jpg.txt &gt; filter_jpg_unique_days.txt</w:t>
+      </w:r>
+    </w:p>
+    <w:p>
+      <w:pPr>
+        <w:rPr>
+          <w:rFonts w:ascii="Times New Roman" w:hAnsi="Times New Roman" w:cs="Times New Roman"/>
+        </w:rPr>
+      </w:pPr>
+      <w:r>
+        <w:rPr>
+          <w:rFonts w:ascii="Times New Roman" w:hAnsi="Times New Roman" w:cs="Times New Roman"/>
+        </w:rPr>
+        <w:t>This command compares first 8 characters (YearMonthDay substring0 of every line and list lines with unique YearMonthDay strings into a separate text file. Only the first unique occurrence is listed into the file.</w:t>
+      </w:r>
+    </w:p>
+    <w:p>
+      <w:pPr>
+        <w:rPr>
+          <w:rFonts w:ascii="Times New Roman" w:hAnsi="Times New Roman" w:cs="Times New Roman"/>
+        </w:rPr>
+      </w:pPr>
+    </w:p>
+    <w:p>
+      <w:pPr>
+        <w:pStyle w:val="p1"/>
+      </w:pPr>
       <w:r>
         <w:rPr>
           <w:rStyle w:val="s1"/>
         </w:rPr>
-        <w:t>tx</w:t>
-      </w:r>
-      <w:r>
-        <w:rPr>
-          <w:rStyle w:val="s1"/>
-        </w:rPr>
-        <w:t>t</w:t>
-      </w:r>
-    </w:p>
-    <w:p>
-      <w:pPr>
-        <w:rPr>
-          <w:rFonts w:ascii="Times New Roman" w:hAnsi="Times New Roman" w:cs="Times New Roman"/>
-        </w:rPr>
-      </w:pPr>
-      <w:r>
-        <w:rPr>
-          <w:rFonts w:ascii="Times New Roman" w:hAnsi="Times New Roman" w:cs="Times New Roman"/>
-        </w:rPr>
-        <w:t xml:space="preserve">This command writes all filenames into a text file. Not all images can be listed at once because there are too many files. List by subgroup instead- e.g., 199*, 200*, 201*. To list the images into a file that already exists: </w:t>
-      </w:r>
-    </w:p>
-    <w:p>
-      <w:pPr>
-        <w:pStyle w:val="p1"/>
-      </w:pPr>
-      <w:r>
-        <w:rPr>
-          <w:rStyle w:val="s1"/>
-        </w:rPr>
-        <w:t>$ ls *jpg &gt;</w:t>
-      </w:r>
-      <w:r>
-        <w:rPr>
-          <w:rStyle w:val="s1"/>
-        </w:rPr>
-        <w:t>&gt;</w:t>
-      </w:r>
-      <w:r>
-        <w:rPr>
-          <w:rStyle w:val="s1"/>
-        </w:rPr>
-        <w:t xml:space="preserve"> filter_jpg_all.txt</w:t>
-      </w:r>
-    </w:p>
-    <w:p>
-      <w:pPr>
-        <w:rPr>
-          <w:rFonts w:ascii="Times New Roman" w:hAnsi="Times New Roman" w:cs="Times New Roman"/>
-        </w:rPr>
-      </w:pPr>
-    </w:p>
-    <w:p>
-      <w:pPr>
-        <w:pStyle w:val="p1"/>
-      </w:pPr>
-      <w:r>
-        <w:rPr>
-          <w:rStyle w:val="s1"/>
-        </w:rPr>
-        <w:t>$ sort -u -k1,1.8 jpg.txt &gt; filter_jpg_unique_days</w:t>
-      </w:r>
-      <w:r>
-        <w:rPr>
-          <w:rStyle w:val="s1"/>
-        </w:rPr>
-        <w:t>.txt</w:t>
-      </w:r>
-    </w:p>
-    <w:p>
-      <w:pPr>
-        <w:rPr>
-          <w:rFonts w:ascii="Times New Roman" w:hAnsi="Times New Roman" w:cs="Times New Roman"/>
-        </w:rPr>
-      </w:pPr>
-      <w:r>
-        <w:rPr>
-          <w:rFonts w:ascii="Times New Roman" w:hAnsi="Times New Roman" w:cs="Times New Roman"/>
-        </w:rPr>
-        <w:t>This command c</w:t>
-      </w:r>
-      <w:r>
-        <w:rPr>
-          <w:rFonts w:ascii="Times New Roman" w:hAnsi="Times New Roman" w:cs="Times New Roman"/>
-        </w:rPr>
-        <w:t>ompare</w:t>
-      </w:r>
-      <w:r>
-        <w:rPr>
-          <w:rFonts w:ascii="Times New Roman" w:hAnsi="Times New Roman" w:cs="Times New Roman"/>
-        </w:rPr>
-        <w:t>s</w:t>
-      </w:r>
-      <w:r>
-        <w:rPr>
-          <w:rFonts w:ascii="Times New Roman" w:hAnsi="Times New Roman" w:cs="Times New Roman"/>
-        </w:rPr>
-        <w:t xml:space="preserve"> first 8 characters</w:t>
-      </w:r>
-      <w:r>
-        <w:rPr>
-          <w:rFonts w:ascii="Times New Roman" w:hAnsi="Times New Roman" w:cs="Times New Roman"/>
-        </w:rPr>
-        <w:t xml:space="preserve"> (YearMonthDay substring0</w:t>
-      </w:r>
-      <w:r>
-        <w:rPr>
-          <w:rFonts w:ascii="Times New Roman" w:hAnsi="Times New Roman" w:cs="Times New Roman"/>
-        </w:rPr>
-        <w:t xml:space="preserve"> of every line and list lines with unique </w:t>
-      </w:r>
-      <w:r>
-        <w:rPr>
-          <w:rFonts w:ascii="Times New Roman" w:hAnsi="Times New Roman" w:cs="Times New Roman"/>
-        </w:rPr>
-        <w:t>YearMonthDay strings</w:t>
-      </w:r>
-      <w:r>
-        <w:rPr>
-          <w:rFonts w:ascii="Times New Roman" w:hAnsi="Times New Roman" w:cs="Times New Roman"/>
-        </w:rPr>
-        <w:t xml:space="preserve"> into a separate text file. Only the first unique occurrence is listed into the file.</w:t>
-      </w:r>
-    </w:p>
-    <w:p>
-      <w:pPr>
-        <w:rPr>
-          <w:rFonts w:ascii="Times New Roman" w:hAnsi="Times New Roman" w:cs="Times New Roman"/>
-        </w:rPr>
-      </w:pPr>
-    </w:p>
-    <w:p>
-      <w:pPr>
-        <w:pStyle w:val="p1"/>
-      </w:pPr>
-      <w:r>
-        <w:rPr>
-          <w:rStyle w:val="s1"/>
-        </w:rPr>
-        <w:t>$ f</w:t>
-      </w:r>
-      <w:r>
-        <w:rPr>
-          <w:rStyle w:val="s1"/>
-        </w:rPr>
-        <w:t>ind . -name "*" | grep -vFf filter_jpg_unique_days</w:t>
-      </w:r>
-      <w:r>
-        <w:rPr>
-          <w:rStyle w:val="s1"/>
-        </w:rPr>
-        <w:t>.txt | xargs rm -rf</w:t>
-      </w:r>
-    </w:p>
-    <w:p>
-      <w:pPr>
-        <w:rPr>
-          <w:rFonts w:ascii="Times New Roman" w:hAnsi="Times New Roman" w:cs="Times New Roman"/>
-        </w:rPr>
-      </w:pPr>
-      <w:r>
-        <w:rPr>
-          <w:rFonts w:ascii="Times New Roman" w:hAnsi="Times New Roman" w:cs="Times New Roman"/>
-        </w:rPr>
-        <w:t>This command d</w:t>
-      </w:r>
-      <w:r>
-        <w:rPr>
-          <w:rFonts w:ascii="Times New Roman" w:hAnsi="Times New Roman" w:cs="Times New Roman"/>
-        </w:rPr>
-        <w:t>elete</w:t>
-      </w:r>
-      <w:r>
-        <w:rPr>
-          <w:rFonts w:ascii="Times New Roman" w:hAnsi="Times New Roman" w:cs="Times New Roman"/>
-        </w:rPr>
-        <w:t>s</w:t>
-      </w:r>
-      <w:r>
-        <w:rPr>
-          <w:rFonts w:ascii="Times New Roman" w:hAnsi="Times New Roman" w:cs="Times New Roman"/>
-        </w:rPr>
-        <w:t xml:space="preserve"> all files whose names are NOT in the file of the filenames with unique Y</w:t>
-      </w:r>
-      <w:r>
-        <w:rPr>
-          <w:rFonts w:ascii="Times New Roman" w:hAnsi="Times New Roman" w:cs="Times New Roman"/>
-        </w:rPr>
-        <w:t>ear</w:t>
-      </w:r>
-      <w:r>
-        <w:rPr>
-          <w:rFonts w:ascii="Times New Roman" w:hAnsi="Times New Roman" w:cs="Times New Roman"/>
-        </w:rPr>
-        <w:t>M</w:t>
-      </w:r>
-      <w:r>
-        <w:rPr>
-          <w:rFonts w:ascii="Times New Roman" w:hAnsi="Times New Roman" w:cs="Times New Roman"/>
-        </w:rPr>
-        <w:t>onth</w:t>
-      </w:r>
-      <w:r>
-        <w:rPr>
-          <w:rFonts w:ascii="Times New Roman" w:hAnsi="Times New Roman" w:cs="Times New Roman"/>
-        </w:rPr>
-        <w:t>D</w:t>
-      </w:r>
-      <w:r>
-        <w:rPr>
-          <w:rFonts w:ascii="Times New Roman" w:hAnsi="Times New Roman" w:cs="Times New Roman"/>
-        </w:rPr>
-        <w:t>ay</w:t>
-      </w:r>
-      <w:r>
-        <w:rPr>
-          <w:rFonts w:ascii="Times New Roman" w:hAnsi="Times New Roman" w:cs="Times New Roman"/>
-        </w:rPr>
-        <w:t xml:space="preserve"> strings.</w:t>
+        <w:t>$ find . -name "*" | grep -vFf filter_jpg_unique_days.txt | xargs rm -rf</w:t>
+      </w:r>
+    </w:p>
+    <w:p>
+      <w:pPr>
+        <w:rPr>
+          <w:rFonts w:ascii="Times New Roman" w:hAnsi="Times New Roman" w:cs="Times New Roman"/>
+        </w:rPr>
+      </w:pPr>
+      <w:r>
+        <w:rPr>
+          <w:rFonts w:ascii="Times New Roman" w:hAnsi="Times New Roman" w:cs="Times New Roman"/>
+        </w:rPr>
+        <w:t>This command deletes all files whose names are NOT in the file of the filenames with unique YearMonthDay strings.</w:t>
       </w:r>
     </w:p>
     <w:p>
@@ -1101,25 +943,7 @@
         <w:rPr>
           <w:rFonts w:ascii="Times New Roman" w:hAnsi="Times New Roman" w:cs="Times New Roman"/>
         </w:rPr>
-        <w:t xml:space="preserve">3277 </w:t>
-      </w:r>
-      <w:r>
-        <w:rPr>
-          <w:rFonts w:ascii="Times New Roman" w:hAnsi="Times New Roman" w:cs="Times New Roman"/>
-        </w:rPr>
-        <w:t xml:space="preserve">unique days of </w:t>
-      </w:r>
-      <w:r>
-        <w:rPr>
-          <w:rFonts w:ascii="Times New Roman" w:hAnsi="Times New Roman" w:cs="Times New Roman"/>
-        </w:rPr>
-        <w:t>blue</w:t>
-      </w:r>
-      <w:r>
-        <w:rPr>
-          <w:rFonts w:ascii="Times New Roman" w:hAnsi="Times New Roman" w:cs="Times New Roman"/>
-        </w:rPr>
-        <w:t xml:space="preserve"> images </w:t>
+        <w:t xml:space="preserve">3277 unique days of blue images </w:t>
       </w:r>
       <w:r>
         <w:rPr>
@@ -1138,25 +962,7 @@
         <w:rPr>
           <w:rFonts w:ascii="Times New Roman" w:hAnsi="Times New Roman" w:cs="Times New Roman"/>
         </w:rPr>
-        <w:t xml:space="preserve">3267 </w:t>
-      </w:r>
-      <w:r>
-        <w:rPr>
-          <w:rFonts w:ascii="Times New Roman" w:hAnsi="Times New Roman" w:cs="Times New Roman"/>
-        </w:rPr>
-        <w:t xml:space="preserve">unique days of </w:t>
-      </w:r>
-      <w:r>
-        <w:rPr>
-          <w:rFonts w:ascii="Times New Roman" w:hAnsi="Times New Roman" w:cs="Times New Roman"/>
-        </w:rPr>
-        <w:t>red</w:t>
-      </w:r>
-      <w:r>
-        <w:rPr>
-          <w:rFonts w:ascii="Times New Roman" w:hAnsi="Times New Roman" w:cs="Times New Roman"/>
-        </w:rPr>
-        <w:t xml:space="preserve"> images </w:t>
+        <w:t xml:space="preserve">3267 unique days of red images </w:t>
       </w:r>
       <w:r>
         <w:rPr>
@@ -2021,8 +1827,6 @@
         </w:rPr>
         <w:t xml:space="preserve">of the red, blue and </w:t>
       </w:r>
-      <w:bookmarkStart w:id="0" w:name="_GoBack"/>
-      <w:bookmarkEnd w:id="0"/>
       <w:r>
         <w:rPr>
           <w:rFonts w:ascii="Times New Roman" w:hAnsi="Times New Roman" w:cs="Times New Roman"/>
@@ -2455,6 +2259,333 @@
           <w:rFonts w:ascii="Times New Roman" w:hAnsi="Times New Roman" w:cs="Times New Roman"/>
         </w:rPr>
       </w:pPr>
+    </w:p>
+    <w:p>
+      <w:pPr>
+        <w:jc w:val="center"/>
+        <w:rPr>
+          <w:rFonts w:ascii="Times New Roman" w:hAnsi="Times New Roman" w:cs="Times New Roman"/>
+          <w:b/>
+        </w:rPr>
+      </w:pPr>
+      <w:r>
+        <w:rPr>
+          <w:rFonts w:ascii="Times New Roman" w:hAnsi="Times New Roman" w:cs="Times New Roman"/>
+          <w:b/>
+        </w:rPr>
+        <w:t>Code Guide</w:t>
+      </w:r>
+    </w:p>
+    <w:p>
+      <w:pPr>
+        <w:rPr>
+          <w:rFonts w:ascii="Times New Roman" w:hAnsi="Times New Roman" w:cs="Times New Roman"/>
+        </w:rPr>
+      </w:pPr>
+      <w:r>
+        <w:rPr>
+          <w:rFonts w:ascii="Times New Roman" w:hAnsi="Times New Roman" w:cs="Times New Roman"/>
+        </w:rPr>
+        <w:t>Below is a guide for running the Python scripts in this repository and understanding the outputs they produce.</w:t>
+      </w:r>
+    </w:p>
+    <w:p>
+      <w:pPr>
+        <w:rPr>
+          <w:rFonts w:ascii="Times New Roman" w:hAnsi="Times New Roman" w:cs="Times New Roman"/>
+        </w:rPr>
+      </w:pPr>
+    </w:p>
+    <w:p>
+      <w:pPr>
+        <w:rPr>
+          <w:rFonts w:ascii="Times New Roman" w:hAnsi="Times New Roman" w:cs="Times New Roman"/>
+        </w:rPr>
+      </w:pPr>
+      <w:r>
+        <w:rPr>
+          <w:rFonts w:ascii="Times New Roman" w:hAnsi="Times New Roman" w:cs="Times New Roman"/>
+        </w:rPr>
+        <w:t>plot_pspt_blue_image.py- makes ‘blue_image.png’ and ‘blue_slice.png’</w:t>
+      </w:r>
+    </w:p>
+    <w:p>
+      <w:pPr>
+        <w:rPr>
+          <w:rFonts w:ascii="Times New Roman" w:hAnsi="Times New Roman" w:cs="Times New Roman"/>
+        </w:rPr>
+      </w:pPr>
+      <w:r>
+        <w:rPr>
+          <w:rFonts w:ascii="Times New Roman" w:hAnsi="Times New Roman" w:cs="Times New Roman"/>
+        </w:rPr>
+        <w:t>plot_pspt_red_image.py- makes ‘red_image.png’</w:t>
+      </w:r>
+    </w:p>
+    <w:p>
+      <w:pPr>
+        <w:rPr>
+          <w:rFonts w:ascii="Times New Roman" w:hAnsi="Times New Roman" w:cs="Times New Roman"/>
+        </w:rPr>
+      </w:pPr>
+      <w:r>
+        <w:rPr>
+          <w:rFonts w:ascii="Times New Roman" w:hAnsi="Times New Roman" w:cs="Times New Roman"/>
+        </w:rPr>
+        <w:t>plot_pspt_calcium_image.py- makes ‘calcium_image.png’</w:t>
+      </w:r>
+    </w:p>
+    <w:p>
+      <w:pPr>
+        <w:rPr>
+          <w:rFonts w:ascii="Times New Roman" w:hAnsi="Times New Roman" w:cs="Times New Roman"/>
+        </w:rPr>
+      </w:pPr>
+    </w:p>
+    <w:p>
+      <w:pPr>
+        <w:rPr>
+          <w:rFonts w:ascii="Times New Roman" w:hAnsi="Times New Roman" w:cs="Times New Roman"/>
+        </w:rPr>
+      </w:pPr>
+      <w:r>
+        <w:rPr>
+          <w:rFonts w:ascii="Times New Roman" w:hAnsi="Times New Roman" w:cs="Times New Roman"/>
+        </w:rPr>
+        <w:t>pspt_data.py- makes ‘pspt_data_distribution.png’</w:t>
+      </w:r>
+    </w:p>
+    <w:p>
+      <w:pPr>
+        <w:rPr>
+          <w:rFonts w:ascii="Times New Roman" w:hAnsi="Times New Roman" w:cs="Times New Roman"/>
+        </w:rPr>
+      </w:pPr>
+    </w:p>
+    <w:p>
+      <w:pPr>
+        <w:rPr>
+          <w:rFonts w:ascii="Times New Roman" w:hAnsi="Times New Roman" w:cs="Times New Roman"/>
+        </w:rPr>
+      </w:pPr>
+      <w:r>
+        <w:rPr>
+          <w:rFonts w:ascii="Times New Roman" w:hAnsi="Times New Roman" w:cs="Times New Roman"/>
+        </w:rPr>
+        <w:t>plot_pspt_sunspots.py- main script that calls find_pspt_fits_images_sunspots.py; makes ‘pspt_red_sunspots.png’, ‘pspt_blue_sunspots.png’ and ‘pspt_calcium_sunspots.png’</w:t>
+      </w:r>
+    </w:p>
+    <w:p>
+      <w:pPr>
+        <w:rPr>
+          <w:rFonts w:ascii="Times New Roman" w:hAnsi="Times New Roman" w:cs="Times New Roman"/>
+        </w:rPr>
+      </w:pPr>
+      <w:r>
+        <w:rPr>
+          <w:rFonts w:ascii="Times New Roman" w:hAnsi="Times New Roman" w:cs="Times New Roman"/>
+        </w:rPr>
+        <w:t>find_pspt_fits_images_sunspots.py- function called by plot_pspt_sunspots.py; parses &amp; analyzes each FITS image</w:t>
+      </w:r>
+    </w:p>
+    <w:p>
+      <w:pPr>
+        <w:rPr>
+          <w:rFonts w:ascii="Times New Roman" w:hAnsi="Times New Roman" w:cs="Times New Roman"/>
+        </w:rPr>
+      </w:pPr>
+    </w:p>
+    <w:p>
+      <w:pPr>
+        <w:rPr>
+          <w:rFonts w:ascii="Times New Roman" w:hAnsi="Times New Roman" w:cs="Times New Roman"/>
+        </w:rPr>
+      </w:pPr>
+      <w:r>
+        <w:rPr>
+          <w:rFonts w:ascii="Times New Roman" w:hAnsi="Times New Roman" w:cs="Times New Roman"/>
+        </w:rPr>
+        <w:t>Additionally, the text files below were made during the data acquisition &amp; organization process described above.</w:t>
+      </w:r>
+    </w:p>
+    <w:p>
+      <w:pPr>
+        <w:rPr>
+          <w:rFonts w:ascii="Times New Roman" w:hAnsi="Times New Roman" w:cs="Times New Roman"/>
+        </w:rPr>
+      </w:pPr>
+    </w:p>
+    <w:p>
+      <w:pPr>
+        <w:rPr>
+          <w:rFonts w:ascii="Times New Roman" w:hAnsi="Times New Roman" w:cs="Times New Roman"/>
+        </w:rPr>
+      </w:pPr>
+      <w:r>
+        <w:rPr>
+          <w:rFonts w:ascii="Times New Roman" w:hAnsi="Times New Roman" w:cs="Times New Roman"/>
+        </w:rPr>
+        <w:t>calcium_fits_unique_days.txt- list of calcium FITS images used in analysis</w:t>
+      </w:r>
+    </w:p>
+    <w:p>
+      <w:pPr>
+        <w:rPr>
+          <w:rFonts w:ascii="Times New Roman" w:hAnsi="Times New Roman" w:cs="Times New Roman"/>
+        </w:rPr>
+      </w:pPr>
+      <w:r>
+        <w:rPr>
+          <w:rFonts w:ascii="Times New Roman" w:hAnsi="Times New Roman" w:cs="Times New Roman"/>
+        </w:rPr>
+        <w:t>calcium_jpg_unique_days.txt- list of calcium JPG images (each FITS image has an accompanying JPG image)</w:t>
+      </w:r>
+    </w:p>
+    <w:p>
+      <w:pPr>
+        <w:rPr>
+          <w:rFonts w:ascii="Times New Roman" w:hAnsi="Times New Roman" w:cs="Times New Roman"/>
+        </w:rPr>
+      </w:pPr>
+      <w:r>
+        <w:rPr>
+          <w:rFonts w:ascii="Times New Roman" w:hAnsi="Times New Roman" w:cs="Times New Roman"/>
+        </w:rPr>
+        <w:t>red</w:t>
+      </w:r>
+      <w:r>
+        <w:rPr>
+          <w:rFonts w:ascii="Times New Roman" w:hAnsi="Times New Roman" w:cs="Times New Roman"/>
+        </w:rPr>
+        <w:t xml:space="preserve">_fits_unique_days.txt- list of </w:t>
+      </w:r>
+      <w:r>
+        <w:rPr>
+          <w:rFonts w:ascii="Times New Roman" w:hAnsi="Times New Roman" w:cs="Times New Roman"/>
+        </w:rPr>
+        <w:t>red</w:t>
+      </w:r>
+      <w:r>
+        <w:rPr>
+          <w:rFonts w:ascii="Times New Roman" w:hAnsi="Times New Roman" w:cs="Times New Roman"/>
+        </w:rPr>
+        <w:t xml:space="preserve"> FITS images used in analysis</w:t>
+      </w:r>
+    </w:p>
+    <w:p>
+      <w:pPr>
+        <w:rPr>
+          <w:rFonts w:ascii="Times New Roman" w:hAnsi="Times New Roman" w:cs="Times New Roman"/>
+        </w:rPr>
+      </w:pPr>
+      <w:r>
+        <w:rPr>
+          <w:rFonts w:ascii="Times New Roman" w:hAnsi="Times New Roman" w:cs="Times New Roman"/>
+        </w:rPr>
+        <w:t>red</w:t>
+      </w:r>
+      <w:r>
+        <w:rPr>
+          <w:rFonts w:ascii="Times New Roman" w:hAnsi="Times New Roman" w:cs="Times New Roman"/>
+        </w:rPr>
+        <w:t xml:space="preserve">_jpg_unique_days.txt- list of </w:t>
+      </w:r>
+      <w:r>
+        <w:rPr>
+          <w:rFonts w:ascii="Times New Roman" w:hAnsi="Times New Roman" w:cs="Times New Roman"/>
+        </w:rPr>
+        <w:t>red</w:t>
+      </w:r>
+      <w:r>
+        <w:rPr>
+          <w:rFonts w:ascii="Times New Roman" w:hAnsi="Times New Roman" w:cs="Times New Roman"/>
+        </w:rPr>
+        <w:t xml:space="preserve"> JPG images (each FITS image has an accompanying JPG image)</w:t>
+      </w:r>
+    </w:p>
+    <w:p>
+      <w:pPr>
+        <w:rPr>
+          <w:rFonts w:ascii="Times New Roman" w:hAnsi="Times New Roman" w:cs="Times New Roman"/>
+        </w:rPr>
+      </w:pPr>
+      <w:r>
+        <w:rPr>
+          <w:rFonts w:ascii="Times New Roman" w:hAnsi="Times New Roman" w:cs="Times New Roman"/>
+        </w:rPr>
+        <w:t>blue</w:t>
+      </w:r>
+      <w:r>
+        <w:rPr>
+          <w:rFonts w:ascii="Times New Roman" w:hAnsi="Times New Roman" w:cs="Times New Roman"/>
+        </w:rPr>
+        <w:t xml:space="preserve">_fits_unique_days.txt- list of </w:t>
+      </w:r>
+      <w:r>
+        <w:rPr>
+          <w:rFonts w:ascii="Times New Roman" w:hAnsi="Times New Roman" w:cs="Times New Roman"/>
+        </w:rPr>
+        <w:t xml:space="preserve">blue </w:t>
+      </w:r>
+      <w:r>
+        <w:rPr>
+          <w:rFonts w:ascii="Times New Roman" w:hAnsi="Times New Roman" w:cs="Times New Roman"/>
+        </w:rPr>
+        <w:t>FITS images used in analysis</w:t>
+      </w:r>
+    </w:p>
+    <w:p>
+      <w:pPr>
+        <w:rPr>
+          <w:rFonts w:ascii="Times New Roman" w:hAnsi="Times New Roman" w:cs="Times New Roman"/>
+        </w:rPr>
+      </w:pPr>
+      <w:r>
+        <w:rPr>
+          <w:rFonts w:ascii="Times New Roman" w:hAnsi="Times New Roman" w:cs="Times New Roman"/>
+        </w:rPr>
+        <w:t>blue</w:t>
+      </w:r>
+      <w:r>
+        <w:rPr>
+          <w:rFonts w:ascii="Times New Roman" w:hAnsi="Times New Roman" w:cs="Times New Roman"/>
+        </w:rPr>
+        <w:t xml:space="preserve">_jpg_unique_days.txt- list of </w:t>
+      </w:r>
+      <w:r>
+        <w:rPr>
+          <w:rFonts w:ascii="Times New Roman" w:hAnsi="Times New Roman" w:cs="Times New Roman"/>
+        </w:rPr>
+        <w:t>blue</w:t>
+      </w:r>
+      <w:r>
+        <w:rPr>
+          <w:rFonts w:ascii="Times New Roman" w:hAnsi="Times New Roman" w:cs="Times New Roman"/>
+        </w:rPr>
+        <w:t xml:space="preserve"> JPG images (each FITS image has an accompanying JPG image)</w:t>
+      </w:r>
+    </w:p>
+    <w:p>
+      <w:pPr>
+        <w:rPr>
+          <w:rFonts w:ascii="Times New Roman" w:hAnsi="Times New Roman" w:cs="Times New Roman"/>
+        </w:rPr>
+      </w:pPr>
+    </w:p>
+    <w:p>
+      <w:pPr>
+        <w:rPr>
+          <w:rFonts w:ascii="Times New Roman" w:hAnsi="Times New Roman" w:cs="Times New Roman"/>
+        </w:rPr>
+      </w:pPr>
+      <w:r>
+        <w:rPr>
+          <w:rFonts w:ascii="Times New Roman" w:hAnsi="Times New Roman" w:cs="Times New Roman"/>
+        </w:rPr>
+        <w:t>A test of each script is included in the pspt_sunspots_test.sh script. However, this script may fail if Python can’t find the astropy library. In this case, Python won’t be able to read any of the images and the code will crash out.</w:t>
+      </w:r>
+      <w:bookmarkStart w:id="0" w:name="_GoBack"/>
+      <w:bookmarkEnd w:id="0"/>
     </w:p>
     <w:sectPr>
       <w:headerReference w:type="even" r:id="rId18"/>
@@ -3147,6 +3278,7 @@
   <w:style w:type="character" w:default="1" w:styleId="DefaultParagraphFont">
     <w:name w:val="Default Paragraph Font"/>
     <w:uiPriority w:val="1"/>
+    <w:semiHidden/>
     <w:unhideWhenUsed/>
   </w:style>
   <w:style w:type="table" w:default="1" w:styleId="TableNormal">

</xml_diff>

<commit_message>
More edits to ReadMe
</commit_message>
<xml_diff>
--- a/ReadMe.docx
+++ b/ReadMe.docx
@@ -2594,16 +2594,30 @@
         <w:rPr>
           <w:rFonts w:ascii="Times New Roman" w:hAnsi="Times New Roman" w:cs="Times New Roman"/>
         </w:rPr>
-        <w:t xml:space="preserve"> The tests that run plot_pspt_sunspots.py and find_pspt_fits_images_sunspots.py are failing. I must have s</w:t>
+        <w:t xml:space="preserve"> The tests that run plot_pspt_sunspots.py and find_pspt_fits_images_sunspots.py are failing. I must have set up the function call incorrectly in plot_pspt_sunspots.py. I wrote the code in a Jupyter notebook and didn’t adequately test it in the .py script form, so I suspect this is why the tests are failing.</w:t>
+      </w:r>
+    </w:p>
+    <w:p>
+      <w:pPr>
+        <w:rPr>
+          <w:rFonts w:ascii="Times New Roman" w:hAnsi="Times New Roman" w:cs="Times New Roman"/>
+        </w:rPr>
+      </w:pPr>
+    </w:p>
+    <w:p>
+      <w:pPr>
+        <w:rPr>
+          <w:rFonts w:ascii="Times New Roman" w:hAnsi="Times New Roman" w:cs="Times New Roman"/>
+        </w:rPr>
+      </w:pPr>
+      <w:r>
+        <w:rPr>
+          <w:rFonts w:ascii="Times New Roman" w:hAnsi="Times New Roman" w:cs="Times New Roman"/>
+        </w:rPr>
+        <w:t>The sample data that the above scripts use to run in the tests is in the /PSPTBlueImages, /PSPTCalciumImages and /PSPTRedImages directories that are checked out as part of the repo. These directories contain separate directories for both the FITS and JPG images in January 2011. This subset of data is enough to run the code and produce some output plots.</w:t>
       </w:r>
       <w:bookmarkStart w:id="0" w:name="_GoBack"/>
       <w:bookmarkEnd w:id="0"/>
-      <w:r>
-        <w:rPr>
-          <w:rFonts w:ascii="Times New Roman" w:hAnsi="Times New Roman" w:cs="Times New Roman"/>
-        </w:rPr>
-        <w:t>et up the function call incorrectly in plot_pspt_sunspots.py. I wrote the code in a Jupyter notebook and didn’t adequately test it in the .py script form, so I suspect this is why the tests are failing.</w:t>
-      </w:r>
     </w:p>
     <w:sectPr>
       <w:headerReference w:type="even" r:id="rId18"/>

</xml_diff>